<commit_message>
updated team meeting logs for week 3
</commit_message>
<xml_diff>
--- a/team_meeting_logs/team_meeting_logs.docx
+++ b/team_meeting_logs/team_meeting_logs.docx
@@ -1351,6 +1351,382 @@
         <w:ind w:left="0" w:right="-720" w:firstLine="0"/>
         <w:rPr/>
       </w:pPr>
+      <w:r>
+        <w:rPr>
+          <w:rtl w:val="0"/>
+        </w:rPr>
+      </w:r>
+    </w:p>
+    <w:p>
+      <w:pPr>
+        <w:ind w:left="0" w:right="-720" w:firstLine="0"/>
+        <w:rPr>
+          <w:u w:val="single"/>
+        </w:rPr>
+      </w:pPr>
+      <w:r>
+        <w:rPr>
+          <w:u w:val="single"/>
+          <w:rtl w:val="0"/>
+        </w:rPr>
+        <w:t xml:space="preserve">4/25 (TA) Ben Gardner Scribe</w:t>
+      </w:r>
+    </w:p>
+    <w:p>
+      <w:pPr>
+        <w:numPr>
+          <w:ilvl w:val="0"/>
+          <w:numId w:val="4"/>
+        </w:numPr>
+        <w:ind w:left="720" w:right="-720" w:hanging="360"/>
+        <w:rPr>
+          <w:u w:val="none"/>
+        </w:rPr>
+      </w:pPr>
+      <w:r>
+        <w:rPr>
+          <w:rtl w:val="0"/>
+        </w:rPr>
+        <w:t xml:space="preserve">TA meetings are in person unless stated otherwise</w:t>
+      </w:r>
+    </w:p>
+    <w:p>
+      <w:pPr>
+        <w:numPr>
+          <w:ilvl w:val="0"/>
+          <w:numId w:val="4"/>
+        </w:numPr>
+        <w:ind w:left="720" w:right="-720" w:hanging="360"/>
+        <w:rPr>
+          <w:u w:val="none"/>
+        </w:rPr>
+      </w:pPr>
+      <w:r>
+        <w:rPr>
+          <w:rtl w:val="0"/>
+        </w:rPr>
+        <w:t xml:space="preserve">Release notes prior to Thursday’s recitation AND prior to Tuesday TA meeting</w:t>
+      </w:r>
+    </w:p>
+    <w:p>
+      <w:pPr>
+        <w:numPr>
+          <w:ilvl w:val="0"/>
+          <w:numId w:val="4"/>
+        </w:numPr>
+        <w:ind w:left="720" w:right="-720" w:hanging="360"/>
+        <w:rPr>
+          <w:u w:val="none"/>
+        </w:rPr>
+      </w:pPr>
+      <w:r>
+        <w:rPr>
+          <w:rtl w:val="0"/>
+        </w:rPr>
+        <w:t xml:space="preserve">Make the UI more presentable overall</w:t>
+      </w:r>
+    </w:p>
+    <w:p>
+      <w:pPr>
+        <w:numPr>
+          <w:ilvl w:val="0"/>
+          <w:numId w:val="4"/>
+        </w:numPr>
+        <w:ind w:left="720" w:right="-720" w:hanging="360"/>
+        <w:rPr>
+          <w:u w:val="none"/>
+        </w:rPr>
+      </w:pPr>
+      <w:r>
+        <w:rPr>
+          <w:rtl w:val="0"/>
+        </w:rPr>
+        <w:t xml:space="preserve">Project should be fully functional at the end of this sprint</w:t>
+      </w:r>
+    </w:p>
+    <w:p>
+      <w:pPr>
+        <w:ind w:left="0" w:right="-720" w:firstLine="0"/>
+        <w:rPr/>
+      </w:pPr>
+      <w:r>
+        <w:rPr>
+          <w:rtl w:val="0"/>
+        </w:rPr>
+      </w:r>
+    </w:p>
+    <w:p>
+      <w:pPr>
+        <w:ind w:left="0" w:right="-720" w:firstLine="0"/>
+        <w:rPr>
+          <w:u w:val="single"/>
+        </w:rPr>
+      </w:pPr>
+      <w:r>
+        <w:rPr>
+          <w:u w:val="single"/>
+          <w:rtl w:val="0"/>
+        </w:rPr>
+        <w:t xml:space="preserve">4/25 (TEAM) Ben Gardner Scribe</w:t>
+      </w:r>
+    </w:p>
+    <w:p>
+      <w:pPr>
+        <w:numPr>
+          <w:ilvl w:val="0"/>
+          <w:numId w:val="3"/>
+        </w:numPr>
+        <w:ind w:left="720" w:right="-720" w:hanging="360"/>
+        <w:rPr>
+          <w:u w:val="none"/>
+        </w:rPr>
+      </w:pPr>
+      <w:r>
+        <w:rPr>
+          <w:rtl w:val="0"/>
+        </w:rPr>
+        <w:t xml:space="preserve">Implement carbon score</w:t>
+      </w:r>
+    </w:p>
+    <w:p>
+      <w:pPr>
+        <w:numPr>
+          <w:ilvl w:val="0"/>
+          <w:numId w:val="3"/>
+        </w:numPr>
+        <w:ind w:left="720" w:right="-720" w:hanging="360"/>
+        <w:rPr>
+          <w:u w:val="none"/>
+        </w:rPr>
+      </w:pPr>
+      <w:r>
+        <w:rPr>
+          <w:rtl w:val="0"/>
+        </w:rPr>
+        <w:t xml:space="preserve">Associate weights with each activity</w:t>
+      </w:r>
+    </w:p>
+    <w:p>
+      <w:pPr>
+        <w:numPr>
+          <w:ilvl w:val="0"/>
+          <w:numId w:val="3"/>
+        </w:numPr>
+        <w:ind w:left="720" w:right="-720" w:hanging="360"/>
+        <w:rPr>
+          <w:u w:val="none"/>
+        </w:rPr>
+      </w:pPr>
+      <w:r>
+        <w:rPr>
+          <w:rtl w:val="0"/>
+        </w:rPr>
+        <w:t xml:space="preserve">Add ability to enter log data for zero emissions activities</w:t>
+      </w:r>
+    </w:p>
+    <w:p>
+      <w:pPr>
+        <w:numPr>
+          <w:ilvl w:val="0"/>
+          <w:numId w:val="3"/>
+        </w:numPr>
+        <w:ind w:left="720" w:right="-720" w:hanging="360"/>
+        <w:rPr>
+          <w:u w:val="none"/>
+        </w:rPr>
+      </w:pPr>
+      <w:r>
+        <w:rPr>
+          <w:rtl w:val="0"/>
+        </w:rPr>
+        <w:t xml:space="preserve">Associate weights with each activity</w:t>
+      </w:r>
+    </w:p>
+    <w:p>
+      <w:pPr>
+        <w:numPr>
+          <w:ilvl w:val="0"/>
+          <w:numId w:val="3"/>
+        </w:numPr>
+        <w:ind w:left="720" w:right="-720" w:hanging="360"/>
+        <w:rPr>
+          <w:u w:val="none"/>
+        </w:rPr>
+      </w:pPr>
+      <w:r>
+        <w:rPr>
+          <w:rtl w:val="0"/>
+        </w:rPr>
+        <w:t xml:space="preserve">Change db to handle floats in emissions/carbon score</w:t>
+      </w:r>
+    </w:p>
+    <w:p>
+      <w:pPr>
+        <w:numPr>
+          <w:ilvl w:val="0"/>
+          <w:numId w:val="3"/>
+        </w:numPr>
+        <w:ind w:left="720" w:right="-720" w:hanging="360"/>
+        <w:rPr>
+          <w:u w:val="none"/>
+        </w:rPr>
+      </w:pPr>
+      <w:r>
+        <w:rPr>
+          <w:rtl w:val="0"/>
+        </w:rPr>
+        <w:t xml:space="preserve">Leaderboard needs links on usernames to visit their profiles from the leaderboard</w:t>
+      </w:r>
+    </w:p>
+    <w:p>
+      <w:pPr>
+        <w:numPr>
+          <w:ilvl w:val="0"/>
+          <w:numId w:val="3"/>
+        </w:numPr>
+        <w:ind w:left="720" w:right="-720" w:hanging="360"/>
+        <w:rPr>
+          <w:u w:val="none"/>
+        </w:rPr>
+      </w:pPr>
+      <w:r>
+        <w:rPr>
+          <w:rtl w:val="0"/>
+        </w:rPr>
+        <w:t xml:space="preserve">BUG: Registration currently allows a user to register without a password</w:t>
+      </w:r>
+    </w:p>
+    <w:p>
+      <w:pPr>
+        <w:numPr>
+          <w:ilvl w:val="0"/>
+          <w:numId w:val="3"/>
+        </w:numPr>
+        <w:ind w:left="720" w:right="-720" w:hanging="360"/>
+        <w:rPr>
+          <w:u w:val="none"/>
+        </w:rPr>
+      </w:pPr>
+      <w:r>
+        <w:rPr>
+          <w:rtl w:val="0"/>
+        </w:rPr>
+        <w:t xml:space="preserve">Add ability to add a user description to the user’s profile</w:t>
+      </w:r>
+    </w:p>
+    <w:p>
+      <w:pPr>
+        <w:numPr>
+          <w:ilvl w:val="0"/>
+          <w:numId w:val="3"/>
+        </w:numPr>
+        <w:ind w:left="720" w:right="-720" w:hanging="360"/>
+        <w:rPr>
+          <w:u w:val="none"/>
+        </w:rPr>
+      </w:pPr>
+      <w:r>
+        <w:rPr>
+          <w:rtl w:val="0"/>
+        </w:rPr>
+        <w:t xml:space="preserve">Add stats with lots of data on user’s activities and how they stack up to others</w:t>
+      </w:r>
+    </w:p>
+    <w:p>
+      <w:pPr>
+        <w:numPr>
+          <w:ilvl w:val="0"/>
+          <w:numId w:val="3"/>
+        </w:numPr>
+        <w:ind w:left="720" w:right="-720" w:hanging="360"/>
+        <w:rPr>
+          <w:u w:val="none"/>
+        </w:rPr>
+      </w:pPr>
+      <w:r>
+        <w:rPr>
+          <w:rtl w:val="0"/>
+        </w:rPr>
+        <w:t xml:space="preserve">Home page content and navbar</w:t>
+      </w:r>
+    </w:p>
+    <w:p>
+      <w:pPr>
+        <w:numPr>
+          <w:ilvl w:val="1"/>
+          <w:numId w:val="3"/>
+        </w:numPr>
+        <w:ind w:left="1440" w:right="-720" w:hanging="360"/>
+        <w:rPr>
+          <w:u w:val="none"/>
+        </w:rPr>
+      </w:pPr>
+      <w:r>
+        <w:rPr>
+          <w:rtl w:val="0"/>
+        </w:rPr>
+        <w:t xml:space="preserve">How to use the site, mission statement, global stats</w:t>
+      </w:r>
+    </w:p>
+    <w:p>
+      <w:pPr>
+        <w:ind w:left="0" w:right="-720" w:firstLine="0"/>
+        <w:rPr/>
+      </w:pPr>
+      <w:r>
+        <w:rPr>
+          <w:rtl w:val="0"/>
+        </w:rPr>
+        <w:t xml:space="preserve">PLAN:</w:t>
+      </w:r>
+    </w:p>
+    <w:p>
+      <w:pPr>
+        <w:ind w:left="0" w:right="-720" w:firstLine="0"/>
+        <w:rPr/>
+      </w:pPr>
+      <w:r>
+        <w:rPr>
+          <w:rtl w:val="0"/>
+        </w:rPr>
+        <w:t xml:space="preserve">Ian/Joe: work on home page</w:t>
+      </w:r>
+    </w:p>
+    <w:p>
+      <w:pPr>
+        <w:ind w:left="0" w:right="-720" w:firstLine="0"/>
+        <w:rPr/>
+      </w:pPr>
+      <w:r>
+        <w:rPr>
+          <w:rtl w:val="0"/>
+        </w:rPr>
+        <w:t xml:space="preserve">Dayn: work on carbonscore algo and log page updates</w:t>
+      </w:r>
+    </w:p>
+    <w:p>
+      <w:pPr>
+        <w:ind w:left="0" w:right="-720" w:firstLine="0"/>
+        <w:rPr/>
+      </w:pPr>
+      <w:r>
+        <w:rPr>
+          <w:rtl w:val="0"/>
+        </w:rPr>
+        <w:t xml:space="preserve">Ethan: style and error handling/bug fixes</w:t>
+      </w:r>
+    </w:p>
+    <w:p>
+      <w:pPr>
+        <w:ind w:left="0" w:right="-720" w:firstLine="0"/>
+        <w:rPr/>
+      </w:pPr>
+      <w:r>
+        <w:rPr>
+          <w:rtl w:val="0"/>
+        </w:rPr>
+        <w:t xml:space="preserve">Ben: stats</w:t>
+      </w:r>
       <w:r>
         <w:br w:type="page"/>
       </w:r>
@@ -1750,6 +2126,7 @@
               <w:rPr>
                 <w:rtl w:val="0"/>
               </w:rPr>
+              <w:t xml:space="preserve">3</w:t>
             </w:r>
           </w:p>
         </w:tc>
@@ -1805,7 +2182,7 @@
               <w:rPr>
                 <w:rtl w:val="0"/>
               </w:rPr>
-              <w:t xml:space="preserve">Week 2:*</w:t>
+              <w:t xml:space="preserve">Week 2:</w:t>
             </w:r>
           </w:p>
         </w:tc>
@@ -1905,6 +2282,7 @@
               <w:rPr>
                 <w:rtl w:val="0"/>
               </w:rPr>
+              <w:t xml:space="preserve">9</w:t>
             </w:r>
           </w:p>
         </w:tc>
@@ -1960,7 +2338,7 @@
               <w:rPr>
                 <w:rtl w:val="0"/>
               </w:rPr>
-              <w:t xml:space="preserve">Week 3:</w:t>
+              <w:t xml:space="preserve">Week 3:*</w:t>
             </w:r>
           </w:p>
         </w:tc>
@@ -1985,6 +2363,7 @@
               <w:rPr>
                 <w:rtl w:val="0"/>
               </w:rPr>
+              <w:t xml:space="preserve">4</w:t>
             </w:r>
           </w:p>
         </w:tc>
@@ -2009,6 +2388,7 @@
               <w:rPr>
                 <w:rtl w:val="0"/>
               </w:rPr>
+              <w:t xml:space="preserve">37</w:t>
             </w:r>
           </w:p>
         </w:tc>
@@ -2033,6 +2413,7 @@
               <w:rPr>
                 <w:rtl w:val="0"/>
               </w:rPr>
+              <w:t xml:space="preserve">7</w:t>
             </w:r>
           </w:p>
         </w:tc>
@@ -2057,6 +2438,7 @@
               <w:rPr>
                 <w:rtl w:val="0"/>
               </w:rPr>
+              <w:t xml:space="preserve">3</w:t>
             </w:r>
           </w:p>
         </w:tc>
@@ -2081,6 +2463,7 @@
               <w:rPr>
                 <w:rtl w:val="0"/>
               </w:rPr>
+              <w:t xml:space="preserve">10</w:t>
             </w:r>
           </w:p>
         </w:tc>
@@ -3831,9 +4214,6 @@
         </w:trPr>
         <w:tc>
           <w:tcPr>
-            <w:tcBorders>
-              <w:bottom w:color="000000" w:space="0" w:sz="24" w:val="single"/>
-            </w:tcBorders>
             <w:shd w:fill="d0e0e3" w:val="clear"/>
             <w:tcMar>
               <w:top w:w="100.0" w:type="dxa"/>
@@ -3859,9 +4239,6 @@
         </w:tc>
         <w:tc>
           <w:tcPr>
-            <w:tcBorders>
-              <w:bottom w:color="000000" w:space="0" w:sz="24" w:val="single"/>
-            </w:tcBorders>
             <w:shd w:fill="d0e0e3" w:val="clear"/>
             <w:tcMar>
               <w:top w:w="100.0" w:type="dxa"/>
@@ -3887,9 +4264,6 @@
         </w:tc>
         <w:tc>
           <w:tcPr>
-            <w:tcBorders>
-              <w:bottom w:color="000000" w:space="0" w:sz="24" w:val="single"/>
-            </w:tcBorders>
             <w:shd w:fill="d0e0e3" w:val="clear"/>
             <w:tcMar>
               <w:top w:w="100.0" w:type="dxa"/>
@@ -3922,7 +4296,6 @@
         <w:tc>
           <w:tcPr>
             <w:tcBorders>
-              <w:top w:color="000000" w:space="0" w:sz="24" w:val="single"/>
               <w:bottom w:color="000000" w:space="0" w:sz="24" w:val="single"/>
             </w:tcBorders>
             <w:shd w:fill="6aa84f" w:val="clear"/>
@@ -3951,7 +4324,6 @@
         <w:tc>
           <w:tcPr>
             <w:tcBorders>
-              <w:top w:color="000000" w:space="0" w:sz="24" w:val="single"/>
               <w:bottom w:color="000000" w:space="0" w:sz="24" w:val="single"/>
             </w:tcBorders>
             <w:shd w:fill="6aa84f" w:val="clear"/>
@@ -3980,7 +4352,6 @@
         <w:tc>
           <w:tcPr>
             <w:tcBorders>
-              <w:top w:color="000000" w:space="0" w:sz="24" w:val="single"/>
               <w:bottom w:color="000000" w:space="0" w:sz="24" w:val="single"/>
             </w:tcBorders>
             <w:shd w:fill="6aa84f" w:val="clear"/>
@@ -5328,6 +5699,9 @@
         </w:trPr>
         <w:tc>
           <w:tcPr>
+            <w:tcBorders>
+              <w:bottom w:color="000000" w:space="0" w:sz="24" w:val="single"/>
+            </w:tcBorders>
             <w:shd w:fill="d0e0e3" w:val="clear"/>
             <w:tcMar>
               <w:top w:w="100.0" w:type="dxa"/>
@@ -5353,6 +5727,9 @@
         </w:tc>
         <w:tc>
           <w:tcPr>
+            <w:tcBorders>
+              <w:bottom w:color="000000" w:space="0" w:sz="24" w:val="single"/>
+            </w:tcBorders>
             <w:shd w:fill="d0e0e3" w:val="clear"/>
             <w:tcMar>
               <w:top w:w="100.0" w:type="dxa"/>
@@ -5378,6 +5755,9 @@
         </w:tc>
         <w:tc>
           <w:tcPr>
+            <w:tcBorders>
+              <w:bottom w:color="000000" w:space="0" w:sz="24" w:val="single"/>
+            </w:tcBorders>
             <w:shd w:fill="d0e0e3" w:val="clear"/>
             <w:tcMar>
               <w:top w:w="100.0" w:type="dxa"/>
@@ -5409,6 +5789,7 @@
         </w:trPr>
         <w:tc>
           <w:tcPr>
+            <w:shd w:fill="6aa84f" w:val="clear"/>
             <w:tcMar>
               <w:top w:w="100.0" w:type="dxa"/>
               <w:left w:w="100.0" w:type="dxa"/>
@@ -5433,49 +5814,51 @@
         </w:tc>
         <w:tc>
           <w:tcPr>
-            <w:tcMar>
-              <w:top w:w="100.0" w:type="dxa"/>
-              <w:left w:w="100.0" w:type="dxa"/>
-              <w:bottom w:w="100.0" w:type="dxa"/>
-              <w:right w:w="100.0" w:type="dxa"/>
-            </w:tcMar>
-            <w:vAlign w:val="top"/>
-          </w:tcPr>
-          <w:p>
-            <w:pPr>
-              <w:widowControl w:val="0"/>
-              <w:spacing w:line="240" w:lineRule="auto"/>
-              <w:rPr/>
-            </w:pPr>
-            <w:r>
-              <w:rPr>
-                <w:rtl w:val="0"/>
-              </w:rPr>
-              <w:t xml:space="preserve">Dayn </w:t>
-            </w:r>
-          </w:p>
-        </w:tc>
-        <w:tc>
-          <w:tcPr>
-            <w:tcMar>
-              <w:top w:w="100.0" w:type="dxa"/>
-              <w:left w:w="100.0" w:type="dxa"/>
-              <w:bottom w:w="100.0" w:type="dxa"/>
-              <w:right w:w="100.0" w:type="dxa"/>
-            </w:tcMar>
-            <w:vAlign w:val="top"/>
-          </w:tcPr>
-          <w:p>
-            <w:pPr>
-              <w:widowControl w:val="0"/>
-              <w:spacing w:line="240" w:lineRule="auto"/>
-              <w:rPr/>
-            </w:pPr>
-            <w:r>
-              <w:rPr>
-                <w:rtl w:val="0"/>
-              </w:rPr>
-              <w:t xml:space="preserve">Displayed the API call results underneath the input section of the Log page. When the user presses the submit button, the API call returns the CO2 emissions associated with the data they just inputted right below it. Also solved minor bugs involving inputting the user data into the database and hiding individual API keys from the repository. </w:t>
+            <w:shd w:fill="6aa84f" w:val="clear"/>
+            <w:tcMar>
+              <w:top w:w="100.0" w:type="dxa"/>
+              <w:left w:w="100.0" w:type="dxa"/>
+              <w:bottom w:w="100.0" w:type="dxa"/>
+              <w:right w:w="100.0" w:type="dxa"/>
+            </w:tcMar>
+            <w:vAlign w:val="top"/>
+          </w:tcPr>
+          <w:p>
+            <w:pPr>
+              <w:widowControl w:val="0"/>
+              <w:spacing w:line="240" w:lineRule="auto"/>
+              <w:rPr/>
+            </w:pPr>
+            <w:r>
+              <w:rPr>
+                <w:rtl w:val="0"/>
+              </w:rPr>
+              <w:t xml:space="preserve">Ian</w:t>
+            </w:r>
+          </w:p>
+        </w:tc>
+        <w:tc>
+          <w:tcPr>
+            <w:shd w:fill="6aa84f" w:val="clear"/>
+            <w:tcMar>
+              <w:top w:w="100.0" w:type="dxa"/>
+              <w:left w:w="100.0" w:type="dxa"/>
+              <w:bottom w:w="100.0" w:type="dxa"/>
+              <w:right w:w="100.0" w:type="dxa"/>
+            </w:tcMar>
+            <w:vAlign w:val="top"/>
+          </w:tcPr>
+          <w:p>
+            <w:pPr>
+              <w:widowControl w:val="0"/>
+              <w:spacing w:line="240" w:lineRule="auto"/>
+              <w:rPr/>
+            </w:pPr>
+            <w:r>
+              <w:rPr>
+                <w:rtl w:val="0"/>
+              </w:rPr>
+              <w:t xml:space="preserve">Added functionality to be able to input multiple forms of data on Log page</w:t>
             </w:r>
           </w:p>
         </w:tc>
@@ -5487,6 +5870,84 @@
         </w:trPr>
         <w:tc>
           <w:tcPr>
+            <w:tcMar>
+              <w:top w:w="100.0" w:type="dxa"/>
+              <w:left w:w="100.0" w:type="dxa"/>
+              <w:bottom w:w="100.0" w:type="dxa"/>
+              <w:right w:w="100.0" w:type="dxa"/>
+            </w:tcMar>
+            <w:vAlign w:val="top"/>
+          </w:tcPr>
+          <w:p>
+            <w:pPr>
+              <w:widowControl w:val="0"/>
+              <w:spacing w:line="240" w:lineRule="auto"/>
+              <w:rPr/>
+            </w:pPr>
+            <w:r>
+              <w:rPr>
+                <w:rtl w:val="0"/>
+              </w:rPr>
+              <w:t xml:space="preserve">4/25</w:t>
+            </w:r>
+          </w:p>
+        </w:tc>
+        <w:tc>
+          <w:tcPr>
+            <w:tcMar>
+              <w:top w:w="100.0" w:type="dxa"/>
+              <w:left w:w="100.0" w:type="dxa"/>
+              <w:bottom w:w="100.0" w:type="dxa"/>
+              <w:right w:w="100.0" w:type="dxa"/>
+            </w:tcMar>
+            <w:vAlign w:val="top"/>
+          </w:tcPr>
+          <w:p>
+            <w:pPr>
+              <w:widowControl w:val="0"/>
+              <w:spacing w:line="240" w:lineRule="auto"/>
+              <w:rPr/>
+            </w:pPr>
+            <w:r>
+              <w:rPr>
+                <w:rtl w:val="0"/>
+              </w:rPr>
+              <w:t xml:space="preserve">Dayn </w:t>
+            </w:r>
+          </w:p>
+        </w:tc>
+        <w:tc>
+          <w:tcPr>
+            <w:tcMar>
+              <w:top w:w="100.0" w:type="dxa"/>
+              <w:left w:w="100.0" w:type="dxa"/>
+              <w:bottom w:w="100.0" w:type="dxa"/>
+              <w:right w:w="100.0" w:type="dxa"/>
+            </w:tcMar>
+            <w:vAlign w:val="top"/>
+          </w:tcPr>
+          <w:p>
+            <w:pPr>
+              <w:widowControl w:val="0"/>
+              <w:spacing w:line="240" w:lineRule="auto"/>
+              <w:rPr/>
+            </w:pPr>
+            <w:r>
+              <w:rPr>
+                <w:rtl w:val="0"/>
+              </w:rPr>
+              <w:t xml:space="preserve">Displayed the API call results underneath the input section of the Log page. When the user presses the submit button, the API call returns the CO2 emissions associated with the data they just inputted right below it. Also solved minor bugs involving inputting the user data into the database and hiding individual API keys from the repository. </w:t>
+            </w:r>
+          </w:p>
+        </w:tc>
+      </w:tr>
+      <w:tr>
+        <w:trPr>
+          <w:cantSplit w:val="0"/>
+          <w:tblHeader w:val="0"/>
+        </w:trPr>
+        <w:tc>
+          <w:tcPr>
             <w:shd w:fill="ff0000" w:val="clear"/>
             <w:tcMar>
               <w:top w:w="100.0" w:type="dxa"/>
@@ -5556,7 +6017,1159 @@
               <w:rPr>
                 <w:rtl w:val="0"/>
               </w:rPr>
-              <w:t xml:space="preserve">Added additional styling and ranking functionality to leaderboard. Added functionality to display lifetime emissions on user profile page.</w:t>
+              <w:t xml:space="preserve">Added additional styling and ranking functionality to the leaderboard. Added functionality to display lifetime emissions on user profile page.</w:t>
+            </w:r>
+          </w:p>
+        </w:tc>
+      </w:tr>
+      <w:tr>
+        <w:trPr>
+          <w:cantSplit w:val="0"/>
+          <w:tblHeader w:val="0"/>
+        </w:trPr>
+        <w:tc>
+          <w:tcPr>
+            <w:shd w:fill="d0e0e3" w:val="clear"/>
+            <w:tcMar>
+              <w:top w:w="100.0" w:type="dxa"/>
+              <w:left w:w="100.0" w:type="dxa"/>
+              <w:bottom w:w="100.0" w:type="dxa"/>
+              <w:right w:w="100.0" w:type="dxa"/>
+            </w:tcMar>
+            <w:vAlign w:val="top"/>
+          </w:tcPr>
+          <w:p>
+            <w:pPr>
+              <w:widowControl w:val="0"/>
+              <w:spacing w:line="240" w:lineRule="auto"/>
+              <w:rPr/>
+            </w:pPr>
+            <w:r>
+              <w:rPr>
+                <w:rtl w:val="0"/>
+              </w:rPr>
+              <w:t xml:space="preserve">4/25</w:t>
+            </w:r>
+          </w:p>
+        </w:tc>
+        <w:tc>
+          <w:tcPr>
+            <w:shd w:fill="d0e0e3" w:val="clear"/>
+            <w:tcMar>
+              <w:top w:w="100.0" w:type="dxa"/>
+              <w:left w:w="100.0" w:type="dxa"/>
+              <w:bottom w:w="100.0" w:type="dxa"/>
+              <w:right w:w="100.0" w:type="dxa"/>
+            </w:tcMar>
+            <w:vAlign w:val="top"/>
+          </w:tcPr>
+          <w:p>
+            <w:pPr>
+              <w:widowControl w:val="0"/>
+              <w:spacing w:line="240" w:lineRule="auto"/>
+              <w:rPr/>
+            </w:pPr>
+            <w:r>
+              <w:rPr>
+                <w:rtl w:val="0"/>
+              </w:rPr>
+              <w:t xml:space="preserve">Ethan</w:t>
+            </w:r>
+          </w:p>
+        </w:tc>
+        <w:tc>
+          <w:tcPr>
+            <w:shd w:fill="d0e0e3" w:val="clear"/>
+            <w:tcMar>
+              <w:top w:w="100.0" w:type="dxa"/>
+              <w:left w:w="100.0" w:type="dxa"/>
+              <w:bottom w:w="100.0" w:type="dxa"/>
+              <w:right w:w="100.0" w:type="dxa"/>
+            </w:tcMar>
+            <w:vAlign w:val="top"/>
+          </w:tcPr>
+          <w:p>
+            <w:pPr>
+              <w:widowControl w:val="0"/>
+              <w:spacing w:line="240" w:lineRule="auto"/>
+              <w:rPr/>
+            </w:pPr>
+            <w:r>
+              <w:rPr>
+                <w:rtl w:val="0"/>
+              </w:rPr>
+              <w:t xml:space="preserve">Added UI implementation of user description feature and edited database to accommodate it</w:t>
+            </w:r>
+          </w:p>
+        </w:tc>
+      </w:tr>
+      <w:tr>
+        <w:trPr>
+          <w:cantSplit w:val="0"/>
+          <w:tblHeader w:val="0"/>
+        </w:trPr>
+        <w:tc>
+          <w:tcPr>
+            <w:shd w:fill="6aa84f" w:val="clear"/>
+            <w:tcMar>
+              <w:top w:w="100.0" w:type="dxa"/>
+              <w:left w:w="100.0" w:type="dxa"/>
+              <w:bottom w:w="100.0" w:type="dxa"/>
+              <w:right w:w="100.0" w:type="dxa"/>
+            </w:tcMar>
+            <w:vAlign w:val="top"/>
+          </w:tcPr>
+          <w:p>
+            <w:pPr>
+              <w:widowControl w:val="0"/>
+              <w:spacing w:line="240" w:lineRule="auto"/>
+              <w:rPr/>
+            </w:pPr>
+            <w:r>
+              <w:rPr>
+                <w:rtl w:val="0"/>
+              </w:rPr>
+              <w:t xml:space="preserve">4/25</w:t>
+            </w:r>
+          </w:p>
+        </w:tc>
+        <w:tc>
+          <w:tcPr>
+            <w:shd w:fill="6aa84f" w:val="clear"/>
+            <w:tcMar>
+              <w:top w:w="100.0" w:type="dxa"/>
+              <w:left w:w="100.0" w:type="dxa"/>
+              <w:bottom w:w="100.0" w:type="dxa"/>
+              <w:right w:w="100.0" w:type="dxa"/>
+            </w:tcMar>
+            <w:vAlign w:val="top"/>
+          </w:tcPr>
+          <w:p>
+            <w:pPr>
+              <w:widowControl w:val="0"/>
+              <w:spacing w:line="240" w:lineRule="auto"/>
+              <w:rPr/>
+            </w:pPr>
+            <w:r>
+              <w:rPr>
+                <w:rtl w:val="0"/>
+              </w:rPr>
+              <w:t xml:space="preserve">Ian</w:t>
+            </w:r>
+          </w:p>
+        </w:tc>
+        <w:tc>
+          <w:tcPr>
+            <w:shd w:fill="6aa84f" w:val="clear"/>
+            <w:tcMar>
+              <w:top w:w="100.0" w:type="dxa"/>
+              <w:left w:w="100.0" w:type="dxa"/>
+              <w:bottom w:w="100.0" w:type="dxa"/>
+              <w:right w:w="100.0" w:type="dxa"/>
+            </w:tcMar>
+            <w:vAlign w:val="top"/>
+          </w:tcPr>
+          <w:p>
+            <w:pPr>
+              <w:widowControl w:val="0"/>
+              <w:spacing w:line="240" w:lineRule="auto"/>
+              <w:rPr/>
+            </w:pPr>
+            <w:r>
+              <w:rPr>
+                <w:rtl w:val="0"/>
+              </w:rPr>
+              <w:t xml:space="preserve">Linked Homepage on navbar</w:t>
+            </w:r>
+          </w:p>
+        </w:tc>
+      </w:tr>
+      <w:tr>
+        <w:trPr>
+          <w:cantSplit w:val="0"/>
+          <w:tblHeader w:val="0"/>
+        </w:trPr>
+        <w:tc>
+          <w:tcPr>
+            <w:shd w:fill="d0e0e3" w:val="clear"/>
+            <w:tcMar>
+              <w:top w:w="100.0" w:type="dxa"/>
+              <w:left w:w="100.0" w:type="dxa"/>
+              <w:bottom w:w="100.0" w:type="dxa"/>
+              <w:right w:w="100.0" w:type="dxa"/>
+            </w:tcMar>
+            <w:vAlign w:val="top"/>
+          </w:tcPr>
+          <w:p>
+            <w:pPr>
+              <w:widowControl w:val="0"/>
+              <w:spacing w:line="240" w:lineRule="auto"/>
+              <w:rPr/>
+            </w:pPr>
+            <w:r>
+              <w:rPr>
+                <w:rtl w:val="0"/>
+              </w:rPr>
+              <w:t xml:space="preserve">4/26</w:t>
+            </w:r>
+          </w:p>
+        </w:tc>
+        <w:tc>
+          <w:tcPr>
+            <w:shd w:fill="d0e0e3" w:val="clear"/>
+            <w:tcMar>
+              <w:top w:w="100.0" w:type="dxa"/>
+              <w:left w:w="100.0" w:type="dxa"/>
+              <w:bottom w:w="100.0" w:type="dxa"/>
+              <w:right w:w="100.0" w:type="dxa"/>
+            </w:tcMar>
+            <w:vAlign w:val="top"/>
+          </w:tcPr>
+          <w:p>
+            <w:pPr>
+              <w:widowControl w:val="0"/>
+              <w:spacing w:line="240" w:lineRule="auto"/>
+              <w:rPr/>
+            </w:pPr>
+            <w:r>
+              <w:rPr>
+                <w:rtl w:val="0"/>
+              </w:rPr>
+              <w:t xml:space="preserve">Ethan</w:t>
+            </w:r>
+          </w:p>
+        </w:tc>
+        <w:tc>
+          <w:tcPr>
+            <w:shd w:fill="d0e0e3" w:val="clear"/>
+            <w:tcMar>
+              <w:top w:w="100.0" w:type="dxa"/>
+              <w:left w:w="100.0" w:type="dxa"/>
+              <w:bottom w:w="100.0" w:type="dxa"/>
+              <w:right w:w="100.0" w:type="dxa"/>
+            </w:tcMar>
+            <w:vAlign w:val="top"/>
+          </w:tcPr>
+          <w:p>
+            <w:pPr>
+              <w:widowControl w:val="0"/>
+              <w:spacing w:line="240" w:lineRule="auto"/>
+              <w:rPr/>
+            </w:pPr>
+            <w:r>
+              <w:rPr>
+                <w:rtl w:val="0"/>
+              </w:rPr>
+              <w:t xml:space="preserve">Added server-side implementation of user description feature and code to handle special characters; merged feature to main</w:t>
+            </w:r>
+          </w:p>
+        </w:tc>
+      </w:tr>
+      <w:tr>
+        <w:trPr>
+          <w:cantSplit w:val="0"/>
+          <w:tblHeader w:val="0"/>
+        </w:trPr>
+        <w:tc>
+          <w:tcPr>
+            <w:shd w:fill="d0e0e3" w:val="clear"/>
+            <w:tcMar>
+              <w:top w:w="100.0" w:type="dxa"/>
+              <w:left w:w="100.0" w:type="dxa"/>
+              <w:bottom w:w="100.0" w:type="dxa"/>
+              <w:right w:w="100.0" w:type="dxa"/>
+            </w:tcMar>
+            <w:vAlign w:val="top"/>
+          </w:tcPr>
+          <w:p>
+            <w:pPr>
+              <w:widowControl w:val="0"/>
+              <w:spacing w:line="240" w:lineRule="auto"/>
+              <w:rPr/>
+            </w:pPr>
+            <w:r>
+              <w:rPr>
+                <w:rtl w:val="0"/>
+              </w:rPr>
+              <w:t xml:space="preserve">4/26</w:t>
+            </w:r>
+          </w:p>
+        </w:tc>
+        <w:tc>
+          <w:tcPr>
+            <w:shd w:fill="d0e0e3" w:val="clear"/>
+            <w:tcMar>
+              <w:top w:w="100.0" w:type="dxa"/>
+              <w:left w:w="100.0" w:type="dxa"/>
+              <w:bottom w:w="100.0" w:type="dxa"/>
+              <w:right w:w="100.0" w:type="dxa"/>
+            </w:tcMar>
+            <w:vAlign w:val="top"/>
+          </w:tcPr>
+          <w:p>
+            <w:pPr>
+              <w:widowControl w:val="0"/>
+              <w:spacing w:line="240" w:lineRule="auto"/>
+              <w:rPr/>
+            </w:pPr>
+            <w:r>
+              <w:rPr>
+                <w:rtl w:val="0"/>
+              </w:rPr>
+              <w:t xml:space="preserve">Ethan</w:t>
+            </w:r>
+          </w:p>
+        </w:tc>
+        <w:tc>
+          <w:tcPr>
+            <w:shd w:fill="d0e0e3" w:val="clear"/>
+            <w:tcMar>
+              <w:top w:w="100.0" w:type="dxa"/>
+              <w:left w:w="100.0" w:type="dxa"/>
+              <w:bottom w:w="100.0" w:type="dxa"/>
+              <w:right w:w="100.0" w:type="dxa"/>
+            </w:tcMar>
+            <w:vAlign w:val="top"/>
+          </w:tcPr>
+          <w:p>
+            <w:pPr>
+              <w:widowControl w:val="0"/>
+              <w:spacing w:line="240" w:lineRule="auto"/>
+              <w:rPr/>
+            </w:pPr>
+            <w:r>
+              <w:rPr>
+                <w:rtl w:val="0"/>
+              </w:rPr>
+              <w:t xml:space="preserve">Templated home page UI</w:t>
+            </w:r>
+          </w:p>
+        </w:tc>
+      </w:tr>
+      <w:tr>
+        <w:trPr>
+          <w:cantSplit w:val="0"/>
+          <w:tblHeader w:val="0"/>
+        </w:trPr>
+        <w:tc>
+          <w:tcPr>
+            <w:shd w:fill="ff0000" w:val="clear"/>
+            <w:tcMar>
+              <w:top w:w="100.0" w:type="dxa"/>
+              <w:left w:w="100.0" w:type="dxa"/>
+              <w:bottom w:w="100.0" w:type="dxa"/>
+              <w:right w:w="100.0" w:type="dxa"/>
+            </w:tcMar>
+            <w:vAlign w:val="top"/>
+          </w:tcPr>
+          <w:p>
+            <w:pPr>
+              <w:widowControl w:val="0"/>
+              <w:spacing w:line="240" w:lineRule="auto"/>
+              <w:rPr/>
+            </w:pPr>
+            <w:r>
+              <w:rPr>
+                <w:rtl w:val="0"/>
+              </w:rPr>
+              <w:t xml:space="preserve">4/27</w:t>
+            </w:r>
+          </w:p>
+        </w:tc>
+        <w:tc>
+          <w:tcPr>
+            <w:shd w:fill="ff0000" w:val="clear"/>
+            <w:tcMar>
+              <w:top w:w="100.0" w:type="dxa"/>
+              <w:left w:w="100.0" w:type="dxa"/>
+              <w:bottom w:w="100.0" w:type="dxa"/>
+              <w:right w:w="100.0" w:type="dxa"/>
+            </w:tcMar>
+            <w:vAlign w:val="top"/>
+          </w:tcPr>
+          <w:p>
+            <w:pPr>
+              <w:widowControl w:val="0"/>
+              <w:spacing w:line="240" w:lineRule="auto"/>
+              <w:rPr/>
+            </w:pPr>
+            <w:r>
+              <w:rPr>
+                <w:rtl w:val="0"/>
+              </w:rPr>
+              <w:t xml:space="preserve">Ben</w:t>
+            </w:r>
+          </w:p>
+        </w:tc>
+        <w:tc>
+          <w:tcPr>
+            <w:shd w:fill="ff0000" w:val="clear"/>
+            <w:tcMar>
+              <w:top w:w="100.0" w:type="dxa"/>
+              <w:left w:w="100.0" w:type="dxa"/>
+              <w:bottom w:w="100.0" w:type="dxa"/>
+              <w:right w:w="100.0" w:type="dxa"/>
+            </w:tcMar>
+            <w:vAlign w:val="top"/>
+          </w:tcPr>
+          <w:p>
+            <w:pPr>
+              <w:widowControl w:val="0"/>
+              <w:spacing w:line="240" w:lineRule="auto"/>
+              <w:rPr/>
+            </w:pPr>
+            <w:r>
+              <w:rPr>
+                <w:rtl w:val="0"/>
+              </w:rPr>
+              <w:t xml:space="preserve">Added functionality to populate user specific and global stats on home page</w:t>
+            </w:r>
+          </w:p>
+        </w:tc>
+      </w:tr>
+      <w:tr>
+        <w:trPr>
+          <w:cantSplit w:val="0"/>
+          <w:tblHeader w:val="0"/>
+        </w:trPr>
+        <w:tc>
+          <w:tcPr>
+            <w:shd w:fill="d0e0e3" w:val="clear"/>
+            <w:tcMar>
+              <w:top w:w="100.0" w:type="dxa"/>
+              <w:left w:w="100.0" w:type="dxa"/>
+              <w:bottom w:w="100.0" w:type="dxa"/>
+              <w:right w:w="100.0" w:type="dxa"/>
+            </w:tcMar>
+            <w:vAlign w:val="top"/>
+          </w:tcPr>
+          <w:p>
+            <w:pPr>
+              <w:widowControl w:val="0"/>
+              <w:spacing w:line="240" w:lineRule="auto"/>
+              <w:rPr/>
+            </w:pPr>
+            <w:r>
+              <w:rPr>
+                <w:rtl w:val="0"/>
+              </w:rPr>
+              <w:t xml:space="preserve">4/27</w:t>
+            </w:r>
+          </w:p>
+        </w:tc>
+        <w:tc>
+          <w:tcPr>
+            <w:shd w:fill="d0e0e3" w:val="clear"/>
+            <w:tcMar>
+              <w:top w:w="100.0" w:type="dxa"/>
+              <w:left w:w="100.0" w:type="dxa"/>
+              <w:bottom w:w="100.0" w:type="dxa"/>
+              <w:right w:w="100.0" w:type="dxa"/>
+            </w:tcMar>
+            <w:vAlign w:val="top"/>
+          </w:tcPr>
+          <w:p>
+            <w:pPr>
+              <w:widowControl w:val="0"/>
+              <w:spacing w:line="240" w:lineRule="auto"/>
+              <w:rPr/>
+            </w:pPr>
+            <w:r>
+              <w:rPr>
+                <w:rtl w:val="0"/>
+              </w:rPr>
+              <w:t xml:space="preserve">Ethan</w:t>
+            </w:r>
+          </w:p>
+        </w:tc>
+        <w:tc>
+          <w:tcPr>
+            <w:shd w:fill="d0e0e3" w:val="clear"/>
+            <w:tcMar>
+              <w:top w:w="100.0" w:type="dxa"/>
+              <w:left w:w="100.0" w:type="dxa"/>
+              <w:bottom w:w="100.0" w:type="dxa"/>
+              <w:right w:w="100.0" w:type="dxa"/>
+            </w:tcMar>
+            <w:vAlign w:val="top"/>
+          </w:tcPr>
+          <w:p>
+            <w:pPr>
+              <w:widowControl w:val="0"/>
+              <w:spacing w:line="240" w:lineRule="auto"/>
+              <w:rPr/>
+            </w:pPr>
+            <w:r>
+              <w:rPr>
+                <w:rtl w:val="0"/>
+              </w:rPr>
+              <w:t xml:space="preserve">Registration page improvements: reformatted page, added better error handling</w:t>
+            </w:r>
+          </w:p>
+        </w:tc>
+      </w:tr>
+      <w:tr>
+        <w:trPr>
+          <w:cantSplit w:val="0"/>
+          <w:tblHeader w:val="0"/>
+        </w:trPr>
+        <w:tc>
+          <w:tcPr>
+            <w:shd w:fill="6aa84f" w:val="clear"/>
+            <w:tcMar>
+              <w:top w:w="100.0" w:type="dxa"/>
+              <w:left w:w="100.0" w:type="dxa"/>
+              <w:bottom w:w="100.0" w:type="dxa"/>
+              <w:right w:w="100.0" w:type="dxa"/>
+            </w:tcMar>
+            <w:vAlign w:val="top"/>
+          </w:tcPr>
+          <w:p>
+            <w:pPr>
+              <w:widowControl w:val="0"/>
+              <w:spacing w:line="240" w:lineRule="auto"/>
+              <w:rPr/>
+            </w:pPr>
+            <w:r>
+              <w:rPr>
+                <w:rtl w:val="0"/>
+              </w:rPr>
+              <w:t xml:space="preserve">4/27</w:t>
+            </w:r>
+          </w:p>
+        </w:tc>
+        <w:tc>
+          <w:tcPr>
+            <w:shd w:fill="6aa84f" w:val="clear"/>
+            <w:tcMar>
+              <w:top w:w="100.0" w:type="dxa"/>
+              <w:left w:w="100.0" w:type="dxa"/>
+              <w:bottom w:w="100.0" w:type="dxa"/>
+              <w:right w:w="100.0" w:type="dxa"/>
+            </w:tcMar>
+            <w:vAlign w:val="top"/>
+          </w:tcPr>
+          <w:p>
+            <w:pPr>
+              <w:widowControl w:val="0"/>
+              <w:spacing w:line="240" w:lineRule="auto"/>
+              <w:rPr/>
+            </w:pPr>
+            <w:r>
+              <w:rPr>
+                <w:rtl w:val="0"/>
+              </w:rPr>
+              <w:t xml:space="preserve">Ian</w:t>
+            </w:r>
+          </w:p>
+        </w:tc>
+        <w:tc>
+          <w:tcPr>
+            <w:shd w:fill="6aa84f" w:val="clear"/>
+            <w:tcMar>
+              <w:top w:w="100.0" w:type="dxa"/>
+              <w:left w:w="100.0" w:type="dxa"/>
+              <w:bottom w:w="100.0" w:type="dxa"/>
+              <w:right w:w="100.0" w:type="dxa"/>
+            </w:tcMar>
+            <w:vAlign w:val="top"/>
+          </w:tcPr>
+          <w:p>
+            <w:pPr>
+              <w:widowControl w:val="0"/>
+              <w:spacing w:line="240" w:lineRule="auto"/>
+              <w:rPr/>
+            </w:pPr>
+            <w:r>
+              <w:rPr>
+                <w:rtl w:val="0"/>
+              </w:rPr>
+              <w:t xml:space="preserve">Added Lab 13 Submission</w:t>
+            </w:r>
+          </w:p>
+        </w:tc>
+      </w:tr>
+      <w:tr>
+        <w:trPr>
+          <w:cantSplit w:val="0"/>
+          <w:tblHeader w:val="0"/>
+        </w:trPr>
+        <w:tc>
+          <w:tcPr>
+            <w:shd w:fill="ff0000" w:val="clear"/>
+            <w:tcMar>
+              <w:top w:w="100.0" w:type="dxa"/>
+              <w:left w:w="100.0" w:type="dxa"/>
+              <w:bottom w:w="100.0" w:type="dxa"/>
+              <w:right w:w="100.0" w:type="dxa"/>
+            </w:tcMar>
+            <w:vAlign w:val="top"/>
+          </w:tcPr>
+          <w:p>
+            <w:pPr>
+              <w:widowControl w:val="0"/>
+              <w:spacing w:line="240" w:lineRule="auto"/>
+              <w:rPr/>
+            </w:pPr>
+            <w:r>
+              <w:rPr>
+                <w:rtl w:val="0"/>
+              </w:rPr>
+              <w:t xml:space="preserve">4/28</w:t>
+            </w:r>
+          </w:p>
+        </w:tc>
+        <w:tc>
+          <w:tcPr>
+            <w:shd w:fill="ff0000" w:val="clear"/>
+            <w:tcMar>
+              <w:top w:w="100.0" w:type="dxa"/>
+              <w:left w:w="100.0" w:type="dxa"/>
+              <w:bottom w:w="100.0" w:type="dxa"/>
+              <w:right w:w="100.0" w:type="dxa"/>
+            </w:tcMar>
+            <w:vAlign w:val="top"/>
+          </w:tcPr>
+          <w:p>
+            <w:pPr>
+              <w:widowControl w:val="0"/>
+              <w:spacing w:line="240" w:lineRule="auto"/>
+              <w:rPr/>
+            </w:pPr>
+            <w:r>
+              <w:rPr>
+                <w:rtl w:val="0"/>
+              </w:rPr>
+              <w:t xml:space="preserve">Ben</w:t>
+            </w:r>
+          </w:p>
+        </w:tc>
+        <w:tc>
+          <w:tcPr>
+            <w:shd w:fill="ff0000" w:val="clear"/>
+            <w:tcMar>
+              <w:top w:w="100.0" w:type="dxa"/>
+              <w:left w:w="100.0" w:type="dxa"/>
+              <w:bottom w:w="100.0" w:type="dxa"/>
+              <w:right w:w="100.0" w:type="dxa"/>
+            </w:tcMar>
+            <w:vAlign w:val="top"/>
+          </w:tcPr>
+          <w:p>
+            <w:pPr>
+              <w:widowControl w:val="0"/>
+              <w:spacing w:line="240" w:lineRule="auto"/>
+              <w:rPr/>
+            </w:pPr>
+            <w:r>
+              <w:rPr>
+                <w:rtl w:val="0"/>
+              </w:rPr>
+              <w:t xml:space="preserve">Added functionality to display recent user activity for all three modes of emissions activity. Limited precision for floats visible to the user across all pages.</w:t>
+            </w:r>
+          </w:p>
+        </w:tc>
+      </w:tr>
+      <w:tr>
+        <w:trPr>
+          <w:cantSplit w:val="0"/>
+          <w:tblHeader w:val="0"/>
+        </w:trPr>
+        <w:tc>
+          <w:tcPr>
+            <w:shd w:fill="d0e0e3" w:val="clear"/>
+            <w:tcMar>
+              <w:top w:w="100.0" w:type="dxa"/>
+              <w:left w:w="100.0" w:type="dxa"/>
+              <w:bottom w:w="100.0" w:type="dxa"/>
+              <w:right w:w="100.0" w:type="dxa"/>
+            </w:tcMar>
+            <w:vAlign w:val="top"/>
+          </w:tcPr>
+          <w:p>
+            <w:pPr>
+              <w:widowControl w:val="0"/>
+              <w:spacing w:line="240" w:lineRule="auto"/>
+              <w:rPr/>
+            </w:pPr>
+            <w:r>
+              <w:rPr>
+                <w:rtl w:val="0"/>
+              </w:rPr>
+              <w:t xml:space="preserve">4/28</w:t>
+            </w:r>
+          </w:p>
+        </w:tc>
+        <w:tc>
+          <w:tcPr>
+            <w:shd w:fill="d0e0e3" w:val="clear"/>
+            <w:tcMar>
+              <w:top w:w="100.0" w:type="dxa"/>
+              <w:left w:w="100.0" w:type="dxa"/>
+              <w:bottom w:w="100.0" w:type="dxa"/>
+              <w:right w:w="100.0" w:type="dxa"/>
+            </w:tcMar>
+            <w:vAlign w:val="top"/>
+          </w:tcPr>
+          <w:p>
+            <w:pPr>
+              <w:widowControl w:val="0"/>
+              <w:spacing w:line="240" w:lineRule="auto"/>
+              <w:rPr/>
+            </w:pPr>
+            <w:r>
+              <w:rPr>
+                <w:rtl w:val="0"/>
+              </w:rPr>
+              <w:t xml:space="preserve">Ethan</w:t>
+            </w:r>
+          </w:p>
+        </w:tc>
+        <w:tc>
+          <w:tcPr>
+            <w:shd w:fill="d0e0e3" w:val="clear"/>
+            <w:tcMar>
+              <w:top w:w="100.0" w:type="dxa"/>
+              <w:left w:w="100.0" w:type="dxa"/>
+              <w:bottom w:w="100.0" w:type="dxa"/>
+              <w:right w:w="100.0" w:type="dxa"/>
+            </w:tcMar>
+            <w:vAlign w:val="top"/>
+          </w:tcPr>
+          <w:p>
+            <w:pPr>
+              <w:widowControl w:val="0"/>
+              <w:spacing w:line="240" w:lineRule="auto"/>
+              <w:rPr/>
+            </w:pPr>
+            <w:r>
+              <w:rPr>
+                <w:rtl w:val="0"/>
+              </w:rPr>
+              <w:t xml:space="preserve">Rehauled leaderboard to include pinned user stat at top, and comparison to following user; reorganized UI</w:t>
+            </w:r>
+          </w:p>
+        </w:tc>
+      </w:tr>
+      <w:tr>
+        <w:trPr>
+          <w:cantSplit w:val="0"/>
+          <w:tblHeader w:val="0"/>
+        </w:trPr>
+        <w:tc>
+          <w:tcPr>
+            <w:shd w:fill="d0e0e3" w:val="clear"/>
+            <w:tcMar>
+              <w:top w:w="100.0" w:type="dxa"/>
+              <w:left w:w="100.0" w:type="dxa"/>
+              <w:bottom w:w="100.0" w:type="dxa"/>
+              <w:right w:w="100.0" w:type="dxa"/>
+            </w:tcMar>
+            <w:vAlign w:val="top"/>
+          </w:tcPr>
+          <w:p>
+            <w:pPr>
+              <w:widowControl w:val="0"/>
+              <w:spacing w:line="240" w:lineRule="auto"/>
+              <w:rPr/>
+            </w:pPr>
+            <w:r>
+              <w:rPr>
+                <w:rtl w:val="0"/>
+              </w:rPr>
+              <w:t xml:space="preserve">4/29</w:t>
+            </w:r>
+          </w:p>
+        </w:tc>
+        <w:tc>
+          <w:tcPr>
+            <w:shd w:fill="d0e0e3" w:val="clear"/>
+            <w:tcMar>
+              <w:top w:w="100.0" w:type="dxa"/>
+              <w:left w:w="100.0" w:type="dxa"/>
+              <w:bottom w:w="100.0" w:type="dxa"/>
+              <w:right w:w="100.0" w:type="dxa"/>
+            </w:tcMar>
+            <w:vAlign w:val="top"/>
+          </w:tcPr>
+          <w:p>
+            <w:pPr>
+              <w:widowControl w:val="0"/>
+              <w:spacing w:line="240" w:lineRule="auto"/>
+              <w:rPr/>
+            </w:pPr>
+            <w:r>
+              <w:rPr>
+                <w:rtl w:val="0"/>
+              </w:rPr>
+              <w:t xml:space="preserve">Ethan</w:t>
+            </w:r>
+          </w:p>
+        </w:tc>
+        <w:tc>
+          <w:tcPr>
+            <w:shd w:fill="d0e0e3" w:val="clear"/>
+            <w:tcMar>
+              <w:top w:w="100.0" w:type="dxa"/>
+              <w:left w:w="100.0" w:type="dxa"/>
+              <w:bottom w:w="100.0" w:type="dxa"/>
+              <w:right w:w="100.0" w:type="dxa"/>
+            </w:tcMar>
+            <w:vAlign w:val="top"/>
+          </w:tcPr>
+          <w:p>
+            <w:pPr>
+              <w:widowControl w:val="0"/>
+              <w:spacing w:line="240" w:lineRule="auto"/>
+              <w:rPr/>
+            </w:pPr>
+            <w:r>
+              <w:rPr>
+                <w:rtl w:val="0"/>
+              </w:rPr>
+              <w:t xml:space="preserve">Rehauled UI of login page; improved error handling</w:t>
+            </w:r>
+          </w:p>
+        </w:tc>
+      </w:tr>
+      <w:tr>
+        <w:trPr>
+          <w:cantSplit w:val="0"/>
+          <w:tblHeader w:val="0"/>
+        </w:trPr>
+        <w:tc>
+          <w:tcPr>
+            <w:shd w:fill="d0e0e3" w:val="clear"/>
+            <w:tcMar>
+              <w:top w:w="100.0" w:type="dxa"/>
+              <w:left w:w="100.0" w:type="dxa"/>
+              <w:bottom w:w="100.0" w:type="dxa"/>
+              <w:right w:w="100.0" w:type="dxa"/>
+            </w:tcMar>
+            <w:vAlign w:val="top"/>
+          </w:tcPr>
+          <w:p>
+            <w:pPr>
+              <w:widowControl w:val="0"/>
+              <w:spacing w:line="240" w:lineRule="auto"/>
+              <w:rPr/>
+            </w:pPr>
+            <w:r>
+              <w:rPr>
+                <w:rtl w:val="0"/>
+              </w:rPr>
+              <w:t xml:space="preserve">4/30</w:t>
+            </w:r>
+          </w:p>
+        </w:tc>
+        <w:tc>
+          <w:tcPr>
+            <w:shd w:fill="d0e0e3" w:val="clear"/>
+            <w:tcMar>
+              <w:top w:w="100.0" w:type="dxa"/>
+              <w:left w:w="100.0" w:type="dxa"/>
+              <w:bottom w:w="100.0" w:type="dxa"/>
+              <w:right w:w="100.0" w:type="dxa"/>
+            </w:tcMar>
+            <w:vAlign w:val="top"/>
+          </w:tcPr>
+          <w:p>
+            <w:pPr>
+              <w:widowControl w:val="0"/>
+              <w:spacing w:line="240" w:lineRule="auto"/>
+              <w:rPr/>
+            </w:pPr>
+            <w:r>
+              <w:rPr>
+                <w:rtl w:val="0"/>
+              </w:rPr>
+              <w:t xml:space="preserve">Ethan</w:t>
+            </w:r>
+          </w:p>
+        </w:tc>
+        <w:tc>
+          <w:tcPr>
+            <w:shd w:fill="d0e0e3" w:val="clear"/>
+            <w:tcMar>
+              <w:top w:w="100.0" w:type="dxa"/>
+              <w:left w:w="100.0" w:type="dxa"/>
+              <w:bottom w:w="100.0" w:type="dxa"/>
+              <w:right w:w="100.0" w:type="dxa"/>
+            </w:tcMar>
+            <w:vAlign w:val="top"/>
+          </w:tcPr>
+          <w:p>
+            <w:pPr>
+              <w:widowControl w:val="0"/>
+              <w:spacing w:line="240" w:lineRule="auto"/>
+              <w:rPr/>
+            </w:pPr>
+            <w:r>
+              <w:rPr>
+                <w:rtl w:val="0"/>
+              </w:rPr>
+              <w:t xml:space="preserve">Modified minor styling in login/footer, created about page, edited input box for profile description</w:t>
+            </w:r>
+          </w:p>
+        </w:tc>
+      </w:tr>
+      <w:tr>
+        <w:trPr>
+          <w:cantSplit w:val="0"/>
+          <w:tblHeader w:val="0"/>
+        </w:trPr>
+        <w:tc>
+          <w:tcPr>
+            <w:tcBorders>
+              <w:bottom w:color="000000" w:space="0" w:sz="24" w:val="single"/>
+            </w:tcBorders>
+            <w:shd w:fill="d0e0e3" w:val="clear"/>
+            <w:tcMar>
+              <w:top w:w="100.0" w:type="dxa"/>
+              <w:left w:w="100.0" w:type="dxa"/>
+              <w:bottom w:w="100.0" w:type="dxa"/>
+              <w:right w:w="100.0" w:type="dxa"/>
+            </w:tcMar>
+            <w:vAlign w:val="top"/>
+          </w:tcPr>
+          <w:p>
+            <w:pPr>
+              <w:widowControl w:val="0"/>
+              <w:spacing w:line="240" w:lineRule="auto"/>
+              <w:rPr/>
+            </w:pPr>
+            <w:r>
+              <w:rPr>
+                <w:rtl w:val="0"/>
+              </w:rPr>
+              <w:t xml:space="preserve">5/1</w:t>
+            </w:r>
+          </w:p>
+        </w:tc>
+        <w:tc>
+          <w:tcPr>
+            <w:tcBorders>
+              <w:bottom w:color="000000" w:space="0" w:sz="24" w:val="single"/>
+            </w:tcBorders>
+            <w:shd w:fill="d0e0e3" w:val="clear"/>
+            <w:tcMar>
+              <w:top w:w="100.0" w:type="dxa"/>
+              <w:left w:w="100.0" w:type="dxa"/>
+              <w:bottom w:w="100.0" w:type="dxa"/>
+              <w:right w:w="100.0" w:type="dxa"/>
+            </w:tcMar>
+            <w:vAlign w:val="top"/>
+          </w:tcPr>
+          <w:p>
+            <w:pPr>
+              <w:widowControl w:val="0"/>
+              <w:spacing w:line="240" w:lineRule="auto"/>
+              <w:rPr/>
+            </w:pPr>
+            <w:r>
+              <w:rPr>
+                <w:rtl w:val="0"/>
+              </w:rPr>
+              <w:t xml:space="preserve">Ethan</w:t>
+            </w:r>
+          </w:p>
+        </w:tc>
+        <w:tc>
+          <w:tcPr>
+            <w:tcBorders>
+              <w:bottom w:color="000000" w:space="0" w:sz="24" w:val="single"/>
+            </w:tcBorders>
+            <w:shd w:fill="d0e0e3" w:val="clear"/>
+            <w:tcMar>
+              <w:top w:w="100.0" w:type="dxa"/>
+              <w:left w:w="100.0" w:type="dxa"/>
+              <w:bottom w:w="100.0" w:type="dxa"/>
+              <w:right w:w="100.0" w:type="dxa"/>
+            </w:tcMar>
+            <w:vAlign w:val="top"/>
+          </w:tcPr>
+          <w:p>
+            <w:pPr>
+              <w:widowControl w:val="0"/>
+              <w:spacing w:line="240" w:lineRule="auto"/>
+              <w:rPr/>
+            </w:pPr>
+            <w:r>
+              <w:rPr>
+                <w:rtl w:val="0"/>
+              </w:rPr>
+              <w:t xml:space="preserve">Updated style documentation</w:t>
+            </w:r>
+          </w:p>
+        </w:tc>
+      </w:tr>
+      <w:tr>
+        <w:trPr>
+          <w:cantSplit w:val="0"/>
+          <w:tblHeader w:val="0"/>
+        </w:trPr>
+        <w:tc>
+          <w:tcPr>
+            <w:tcBorders>
+              <w:top w:color="000000" w:space="0" w:sz="24" w:val="single"/>
+            </w:tcBorders>
+            <w:shd w:fill="ff0000" w:val="clear"/>
+            <w:tcMar>
+              <w:top w:w="100.0" w:type="dxa"/>
+              <w:left w:w="100.0" w:type="dxa"/>
+              <w:bottom w:w="100.0" w:type="dxa"/>
+              <w:right w:w="100.0" w:type="dxa"/>
+            </w:tcMar>
+            <w:vAlign w:val="top"/>
+          </w:tcPr>
+          <w:p>
+            <w:pPr>
+              <w:widowControl w:val="0"/>
+              <w:spacing w:line="240" w:lineRule="auto"/>
+              <w:rPr/>
+            </w:pPr>
+            <w:r>
+              <w:rPr>
+                <w:rtl w:val="0"/>
+              </w:rPr>
+              <w:t xml:space="preserve">5/2</w:t>
+            </w:r>
+          </w:p>
+        </w:tc>
+        <w:tc>
+          <w:tcPr>
+            <w:tcBorders>
+              <w:top w:color="000000" w:space="0" w:sz="24" w:val="single"/>
+            </w:tcBorders>
+            <w:shd w:fill="ff0000" w:val="clear"/>
+            <w:tcMar>
+              <w:top w:w="100.0" w:type="dxa"/>
+              <w:left w:w="100.0" w:type="dxa"/>
+              <w:bottom w:w="100.0" w:type="dxa"/>
+              <w:right w:w="100.0" w:type="dxa"/>
+            </w:tcMar>
+            <w:vAlign w:val="top"/>
+          </w:tcPr>
+          <w:p>
+            <w:pPr>
+              <w:widowControl w:val="0"/>
+              <w:spacing w:line="240" w:lineRule="auto"/>
+              <w:rPr/>
+            </w:pPr>
+            <w:r>
+              <w:rPr>
+                <w:rtl w:val="0"/>
+              </w:rPr>
+              <w:t xml:space="preserve">Ben</w:t>
+            </w:r>
+          </w:p>
+        </w:tc>
+        <w:tc>
+          <w:tcPr>
+            <w:tcBorders>
+              <w:top w:color="000000" w:space="0" w:sz="24" w:val="single"/>
+            </w:tcBorders>
+            <w:shd w:fill="ff0000" w:val="clear"/>
+            <w:tcMar>
+              <w:top w:w="100.0" w:type="dxa"/>
+              <w:left w:w="100.0" w:type="dxa"/>
+              <w:bottom w:w="100.0" w:type="dxa"/>
+              <w:right w:w="100.0" w:type="dxa"/>
+            </w:tcMar>
+            <w:vAlign w:val="top"/>
+          </w:tcPr>
+          <w:p>
+            <w:pPr>
+              <w:widowControl w:val="0"/>
+              <w:spacing w:line="240" w:lineRule="auto"/>
+              <w:rPr/>
+            </w:pPr>
+            <w:r>
+              <w:rPr>
+                <w:rtl w:val="0"/>
+              </w:rPr>
+              <w:t xml:space="preserve">Added more in-depth user-specific and global stats to home page so users can compare their stats to sitewide stats</w:t>
+            </w:r>
+          </w:p>
+        </w:tc>
+      </w:tr>
+      <w:tr>
+        <w:trPr>
+          <w:cantSplit w:val="0"/>
+          <w:tblHeader w:val="0"/>
+        </w:trPr>
+        <w:tc>
+          <w:tcPr>
+            <w:shd w:fill="d0e0e3" w:val="clear"/>
+            <w:tcMar>
+              <w:top w:w="100.0" w:type="dxa"/>
+              <w:left w:w="100.0" w:type="dxa"/>
+              <w:bottom w:w="100.0" w:type="dxa"/>
+              <w:right w:w="100.0" w:type="dxa"/>
+            </w:tcMar>
+            <w:vAlign w:val="top"/>
+          </w:tcPr>
+          <w:p>
+            <w:pPr>
+              <w:widowControl w:val="0"/>
+              <w:spacing w:line="240" w:lineRule="auto"/>
+              <w:rPr/>
+            </w:pPr>
+            <w:r>
+              <w:rPr>
+                <w:rtl w:val="0"/>
+              </w:rPr>
+              <w:t xml:space="preserve">5/2</w:t>
+            </w:r>
+          </w:p>
+        </w:tc>
+        <w:tc>
+          <w:tcPr>
+            <w:shd w:fill="d0e0e3" w:val="clear"/>
+            <w:tcMar>
+              <w:top w:w="100.0" w:type="dxa"/>
+              <w:left w:w="100.0" w:type="dxa"/>
+              <w:bottom w:w="100.0" w:type="dxa"/>
+              <w:right w:w="100.0" w:type="dxa"/>
+            </w:tcMar>
+            <w:vAlign w:val="top"/>
+          </w:tcPr>
+          <w:p>
+            <w:pPr>
+              <w:widowControl w:val="0"/>
+              <w:spacing w:line="240" w:lineRule="auto"/>
+              <w:rPr/>
+            </w:pPr>
+            <w:r>
+              <w:rPr>
+                <w:rtl w:val="0"/>
+              </w:rPr>
+              <w:t xml:space="preserve">Ethan</w:t>
+            </w:r>
+          </w:p>
+        </w:tc>
+        <w:tc>
+          <w:tcPr>
+            <w:shd w:fill="d0e0e3" w:val="clear"/>
+            <w:tcMar>
+              <w:top w:w="100.0" w:type="dxa"/>
+              <w:left w:w="100.0" w:type="dxa"/>
+              <w:bottom w:w="100.0" w:type="dxa"/>
+              <w:right w:w="100.0" w:type="dxa"/>
+            </w:tcMar>
+            <w:vAlign w:val="top"/>
+          </w:tcPr>
+          <w:p>
+            <w:pPr>
+              <w:widowControl w:val="0"/>
+              <w:spacing w:line="240" w:lineRule="auto"/>
+              <w:rPr/>
+            </w:pPr>
+            <w:r>
+              <w:rPr>
+                <w:rtl w:val="0"/>
+              </w:rPr>
+              <w:t xml:space="preserve">Changed UI of log page, added more user feedback, and added error handling to prevent user from entering bad input</w:t>
             </w:r>
           </w:p>
         </w:tc>
@@ -5847,11 +7460,237 @@
       </w:rPr>
     </w:lvl>
   </w:abstractNum>
+  <w:abstractNum w:abstractNumId="3">
+    <w:lvl w:ilvl="0">
+      <w:start w:val="1"/>
+      <w:numFmt w:val="bullet"/>
+      <w:lvlText w:val="-"/>
+      <w:lvlJc w:val="left"/>
+      <w:pPr>
+        <w:ind w:left="720" w:hanging="360"/>
+      </w:pPr>
+      <w:rPr>
+        <w:u w:val="none"/>
+      </w:rPr>
+    </w:lvl>
+    <w:lvl w:ilvl="1">
+      <w:start w:val="1"/>
+      <w:numFmt w:val="bullet"/>
+      <w:lvlText w:val="-"/>
+      <w:lvlJc w:val="left"/>
+      <w:pPr>
+        <w:ind w:left="1440" w:hanging="360"/>
+      </w:pPr>
+      <w:rPr>
+        <w:u w:val="none"/>
+      </w:rPr>
+    </w:lvl>
+    <w:lvl w:ilvl="2">
+      <w:start w:val="1"/>
+      <w:numFmt w:val="bullet"/>
+      <w:lvlText w:val="-"/>
+      <w:lvlJc w:val="left"/>
+      <w:pPr>
+        <w:ind w:left="2160" w:hanging="360"/>
+      </w:pPr>
+      <w:rPr>
+        <w:u w:val="none"/>
+      </w:rPr>
+    </w:lvl>
+    <w:lvl w:ilvl="3">
+      <w:start w:val="1"/>
+      <w:numFmt w:val="bullet"/>
+      <w:lvlText w:val="-"/>
+      <w:lvlJc w:val="left"/>
+      <w:pPr>
+        <w:ind w:left="2880" w:hanging="360"/>
+      </w:pPr>
+      <w:rPr>
+        <w:u w:val="none"/>
+      </w:rPr>
+    </w:lvl>
+    <w:lvl w:ilvl="4">
+      <w:start w:val="1"/>
+      <w:numFmt w:val="bullet"/>
+      <w:lvlText w:val="-"/>
+      <w:lvlJc w:val="left"/>
+      <w:pPr>
+        <w:ind w:left="3600" w:hanging="360"/>
+      </w:pPr>
+      <w:rPr>
+        <w:u w:val="none"/>
+      </w:rPr>
+    </w:lvl>
+    <w:lvl w:ilvl="5">
+      <w:start w:val="1"/>
+      <w:numFmt w:val="bullet"/>
+      <w:lvlText w:val="-"/>
+      <w:lvlJc w:val="left"/>
+      <w:pPr>
+        <w:ind w:left="4320" w:hanging="360"/>
+      </w:pPr>
+      <w:rPr>
+        <w:u w:val="none"/>
+      </w:rPr>
+    </w:lvl>
+    <w:lvl w:ilvl="6">
+      <w:start w:val="1"/>
+      <w:numFmt w:val="bullet"/>
+      <w:lvlText w:val="-"/>
+      <w:lvlJc w:val="left"/>
+      <w:pPr>
+        <w:ind w:left="5040" w:hanging="360"/>
+      </w:pPr>
+      <w:rPr>
+        <w:u w:val="none"/>
+      </w:rPr>
+    </w:lvl>
+    <w:lvl w:ilvl="7">
+      <w:start w:val="1"/>
+      <w:numFmt w:val="bullet"/>
+      <w:lvlText w:val="-"/>
+      <w:lvlJc w:val="left"/>
+      <w:pPr>
+        <w:ind w:left="5760" w:hanging="360"/>
+      </w:pPr>
+      <w:rPr>
+        <w:u w:val="none"/>
+      </w:rPr>
+    </w:lvl>
+    <w:lvl w:ilvl="8">
+      <w:start w:val="1"/>
+      <w:numFmt w:val="bullet"/>
+      <w:lvlText w:val="-"/>
+      <w:lvlJc w:val="left"/>
+      <w:pPr>
+        <w:ind w:left="6480" w:hanging="360"/>
+      </w:pPr>
+      <w:rPr>
+        <w:u w:val="none"/>
+      </w:rPr>
+    </w:lvl>
+  </w:abstractNum>
+  <w:abstractNum w:abstractNumId="4">
+    <w:lvl w:ilvl="0">
+      <w:start w:val="1"/>
+      <w:numFmt w:val="bullet"/>
+      <w:lvlText w:val="-"/>
+      <w:lvlJc w:val="left"/>
+      <w:pPr>
+        <w:ind w:left="720" w:hanging="360"/>
+      </w:pPr>
+      <w:rPr>
+        <w:u w:val="none"/>
+      </w:rPr>
+    </w:lvl>
+    <w:lvl w:ilvl="1">
+      <w:start w:val="1"/>
+      <w:numFmt w:val="bullet"/>
+      <w:lvlText w:val="-"/>
+      <w:lvlJc w:val="left"/>
+      <w:pPr>
+        <w:ind w:left="1440" w:hanging="360"/>
+      </w:pPr>
+      <w:rPr>
+        <w:u w:val="none"/>
+      </w:rPr>
+    </w:lvl>
+    <w:lvl w:ilvl="2">
+      <w:start w:val="1"/>
+      <w:numFmt w:val="bullet"/>
+      <w:lvlText w:val="-"/>
+      <w:lvlJc w:val="left"/>
+      <w:pPr>
+        <w:ind w:left="2160" w:hanging="360"/>
+      </w:pPr>
+      <w:rPr>
+        <w:u w:val="none"/>
+      </w:rPr>
+    </w:lvl>
+    <w:lvl w:ilvl="3">
+      <w:start w:val="1"/>
+      <w:numFmt w:val="bullet"/>
+      <w:lvlText w:val="-"/>
+      <w:lvlJc w:val="left"/>
+      <w:pPr>
+        <w:ind w:left="2880" w:hanging="360"/>
+      </w:pPr>
+      <w:rPr>
+        <w:u w:val="none"/>
+      </w:rPr>
+    </w:lvl>
+    <w:lvl w:ilvl="4">
+      <w:start w:val="1"/>
+      <w:numFmt w:val="bullet"/>
+      <w:lvlText w:val="-"/>
+      <w:lvlJc w:val="left"/>
+      <w:pPr>
+        <w:ind w:left="3600" w:hanging="360"/>
+      </w:pPr>
+      <w:rPr>
+        <w:u w:val="none"/>
+      </w:rPr>
+    </w:lvl>
+    <w:lvl w:ilvl="5">
+      <w:start w:val="1"/>
+      <w:numFmt w:val="bullet"/>
+      <w:lvlText w:val="-"/>
+      <w:lvlJc w:val="left"/>
+      <w:pPr>
+        <w:ind w:left="4320" w:hanging="360"/>
+      </w:pPr>
+      <w:rPr>
+        <w:u w:val="none"/>
+      </w:rPr>
+    </w:lvl>
+    <w:lvl w:ilvl="6">
+      <w:start w:val="1"/>
+      <w:numFmt w:val="bullet"/>
+      <w:lvlText w:val="-"/>
+      <w:lvlJc w:val="left"/>
+      <w:pPr>
+        <w:ind w:left="5040" w:hanging="360"/>
+      </w:pPr>
+      <w:rPr>
+        <w:u w:val="none"/>
+      </w:rPr>
+    </w:lvl>
+    <w:lvl w:ilvl="7">
+      <w:start w:val="1"/>
+      <w:numFmt w:val="bullet"/>
+      <w:lvlText w:val="-"/>
+      <w:lvlJc w:val="left"/>
+      <w:pPr>
+        <w:ind w:left="5760" w:hanging="360"/>
+      </w:pPr>
+      <w:rPr>
+        <w:u w:val="none"/>
+      </w:rPr>
+    </w:lvl>
+    <w:lvl w:ilvl="8">
+      <w:start w:val="1"/>
+      <w:numFmt w:val="bullet"/>
+      <w:lvlText w:val="-"/>
+      <w:lvlJc w:val="left"/>
+      <w:pPr>
+        <w:ind w:left="6480" w:hanging="360"/>
+      </w:pPr>
+      <w:rPr>
+        <w:u w:val="none"/>
+      </w:rPr>
+    </w:lvl>
+  </w:abstractNum>
   <w:num w:numId="1">
     <w:abstractNumId w:val="1"/>
   </w:num>
   <w:num w:numId="2">
     <w:abstractNumId w:val="2"/>
+  </w:num>
+  <w:num w:numId="3">
+    <w:abstractNumId w:val="3"/>
+  </w:num>
+  <w:num w:numId="4">
+    <w:abstractNumId w:val="4"/>
   </w:num>
 </w:numbering>
 </file>

</xml_diff>

<commit_message>
updated team meeting logs with week 4 team meeting
</commit_message>
<xml_diff>
--- a/team_meeting_logs/team_meeting_logs.docx
+++ b/team_meeting_logs/team_meeting_logs.docx
@@ -992,7 +992,7 @@
       <w:pPr>
         <w:numPr>
           <w:ilvl w:val="0"/>
-          <w:numId w:val="2"/>
+          <w:numId w:val="3"/>
         </w:numPr>
         <w:ind w:left="720" w:right="-720" w:hanging="360"/>
         <w:rPr/>
@@ -1008,7 +1008,7 @@
       <w:pPr>
         <w:numPr>
           <w:ilvl w:val="1"/>
-          <w:numId w:val="2"/>
+          <w:numId w:val="3"/>
         </w:numPr>
         <w:ind w:left="1440" w:right="-720" w:hanging="360"/>
         <w:rPr>
@@ -1026,7 +1026,7 @@
       <w:pPr>
         <w:numPr>
           <w:ilvl w:val="0"/>
-          <w:numId w:val="2"/>
+          <w:numId w:val="3"/>
         </w:numPr>
         <w:ind w:left="720" w:right="-720" w:hanging="360"/>
         <w:rPr>
@@ -1044,7 +1044,7 @@
       <w:pPr>
         <w:numPr>
           <w:ilvl w:val="0"/>
-          <w:numId w:val="2"/>
+          <w:numId w:val="3"/>
         </w:numPr>
         <w:ind w:left="720" w:right="-720" w:hanging="360"/>
         <w:rPr>
@@ -1062,7 +1062,7 @@
       <w:pPr>
         <w:numPr>
           <w:ilvl w:val="0"/>
-          <w:numId w:val="2"/>
+          <w:numId w:val="3"/>
         </w:numPr>
         <w:ind w:left="720" w:right="-720" w:hanging="360"/>
         <w:rPr>
@@ -1080,7 +1080,7 @@
       <w:pPr>
         <w:numPr>
           <w:ilvl w:val="1"/>
-          <w:numId w:val="2"/>
+          <w:numId w:val="3"/>
         </w:numPr>
         <w:ind w:left="1440" w:right="-720" w:hanging="360"/>
         <w:rPr>
@@ -1098,7 +1098,7 @@
       <w:pPr>
         <w:numPr>
           <w:ilvl w:val="1"/>
-          <w:numId w:val="2"/>
+          <w:numId w:val="3"/>
         </w:numPr>
         <w:ind w:left="1440" w:right="-720" w:hanging="360"/>
         <w:rPr>
@@ -1116,7 +1116,7 @@
       <w:pPr>
         <w:numPr>
           <w:ilvl w:val="1"/>
-          <w:numId w:val="2"/>
+          <w:numId w:val="3"/>
         </w:numPr>
         <w:ind w:left="1440" w:right="-720" w:hanging="360"/>
         <w:rPr>
@@ -1134,7 +1134,7 @@
       <w:pPr>
         <w:numPr>
           <w:ilvl w:val="1"/>
-          <w:numId w:val="2"/>
+          <w:numId w:val="3"/>
         </w:numPr>
         <w:ind w:left="1440" w:right="-720" w:hanging="360"/>
         <w:rPr>
@@ -1152,7 +1152,7 @@
       <w:pPr>
         <w:numPr>
           <w:ilvl w:val="0"/>
-          <w:numId w:val="2"/>
+          <w:numId w:val="3"/>
         </w:numPr>
         <w:ind w:left="720" w:right="-720" w:hanging="360"/>
         <w:rPr>
@@ -1170,7 +1170,7 @@
       <w:pPr>
         <w:numPr>
           <w:ilvl w:val="1"/>
-          <w:numId w:val="2"/>
+          <w:numId w:val="3"/>
         </w:numPr>
         <w:ind w:left="1440" w:right="-720" w:hanging="360"/>
         <w:rPr>
@@ -1188,7 +1188,7 @@
       <w:pPr>
         <w:numPr>
           <w:ilvl w:val="1"/>
-          <w:numId w:val="2"/>
+          <w:numId w:val="3"/>
         </w:numPr>
         <w:ind w:left="1440" w:right="-720" w:hanging="360"/>
         <w:rPr>
@@ -1206,7 +1206,7 @@
       <w:pPr>
         <w:numPr>
           <w:ilvl w:val="0"/>
-          <w:numId w:val="2"/>
+          <w:numId w:val="3"/>
         </w:numPr>
         <w:ind w:left="720" w:right="-720" w:hanging="360"/>
         <w:rPr>
@@ -1224,7 +1224,7 @@
       <w:pPr>
         <w:numPr>
           <w:ilvl w:val="1"/>
-          <w:numId w:val="2"/>
+          <w:numId w:val="3"/>
         </w:numPr>
         <w:ind w:left="1440" w:right="-720" w:hanging="360"/>
         <w:rPr>
@@ -1242,7 +1242,7 @@
       <w:pPr>
         <w:numPr>
           <w:ilvl w:val="2"/>
-          <w:numId w:val="2"/>
+          <w:numId w:val="3"/>
         </w:numPr>
         <w:ind w:left="2160" w:right="-720" w:hanging="360"/>
         <w:rPr>
@@ -1260,7 +1260,7 @@
       <w:pPr>
         <w:numPr>
           <w:ilvl w:val="2"/>
-          <w:numId w:val="2"/>
+          <w:numId w:val="3"/>
         </w:numPr>
         <w:ind w:left="2160" w:right="-720" w:hanging="360"/>
         <w:rPr>
@@ -1278,7 +1278,7 @@
       <w:pPr>
         <w:numPr>
           <w:ilvl w:val="1"/>
-          <w:numId w:val="2"/>
+          <w:numId w:val="3"/>
         </w:numPr>
         <w:ind w:left="1440" w:right="-720" w:hanging="360"/>
         <w:rPr>
@@ -1296,7 +1296,7 @@
       <w:pPr>
         <w:numPr>
           <w:ilvl w:val="2"/>
-          <w:numId w:val="2"/>
+          <w:numId w:val="3"/>
         </w:numPr>
         <w:ind w:left="2160" w:right="-720" w:hanging="360"/>
         <w:rPr>
@@ -1314,7 +1314,7 @@
       <w:pPr>
         <w:numPr>
           <w:ilvl w:val="2"/>
-          <w:numId w:val="2"/>
+          <w:numId w:val="3"/>
         </w:numPr>
         <w:ind w:left="2160" w:right="-720" w:hanging="360"/>
         <w:rPr>
@@ -1332,7 +1332,7 @@
       <w:pPr>
         <w:numPr>
           <w:ilvl w:val="1"/>
-          <w:numId w:val="2"/>
+          <w:numId w:val="3"/>
         </w:numPr>
         <w:ind w:left="1440" w:right="-720" w:hanging="360"/>
         <w:rPr>
@@ -1370,6 +1370,104 @@
           <w:rtl w:val="0"/>
         </w:rPr>
         <w:t xml:space="preserve">4/25 (TA) Ben Gardner Scribe</w:t>
+      </w:r>
+    </w:p>
+    <w:p>
+      <w:pPr>
+        <w:numPr>
+          <w:ilvl w:val="0"/>
+          <w:numId w:val="5"/>
+        </w:numPr>
+        <w:ind w:left="720" w:right="-720" w:hanging="360"/>
+        <w:rPr>
+          <w:u w:val="none"/>
+        </w:rPr>
+      </w:pPr>
+      <w:r>
+        <w:rPr>
+          <w:rtl w:val="0"/>
+        </w:rPr>
+        <w:t xml:space="preserve">TA meetings are in person unless stated otherwise</w:t>
+      </w:r>
+    </w:p>
+    <w:p>
+      <w:pPr>
+        <w:numPr>
+          <w:ilvl w:val="0"/>
+          <w:numId w:val="5"/>
+        </w:numPr>
+        <w:ind w:left="720" w:right="-720" w:hanging="360"/>
+        <w:rPr>
+          <w:u w:val="none"/>
+        </w:rPr>
+      </w:pPr>
+      <w:r>
+        <w:rPr>
+          <w:rtl w:val="0"/>
+        </w:rPr>
+        <w:t xml:space="preserve">Release notes prior to Thursday’s recitation AND prior to Tuesday TA meeting</w:t>
+      </w:r>
+    </w:p>
+    <w:p>
+      <w:pPr>
+        <w:numPr>
+          <w:ilvl w:val="0"/>
+          <w:numId w:val="5"/>
+        </w:numPr>
+        <w:ind w:left="720" w:right="-720" w:hanging="360"/>
+        <w:rPr>
+          <w:u w:val="none"/>
+        </w:rPr>
+      </w:pPr>
+      <w:r>
+        <w:rPr>
+          <w:rtl w:val="0"/>
+        </w:rPr>
+        <w:t xml:space="preserve">Make the UI more presentable overall</w:t>
+      </w:r>
+    </w:p>
+    <w:p>
+      <w:pPr>
+        <w:numPr>
+          <w:ilvl w:val="0"/>
+          <w:numId w:val="5"/>
+        </w:numPr>
+        <w:ind w:left="720" w:right="-720" w:hanging="360"/>
+        <w:rPr>
+          <w:u w:val="none"/>
+        </w:rPr>
+      </w:pPr>
+      <w:r>
+        <w:rPr>
+          <w:rtl w:val="0"/>
+        </w:rPr>
+        <w:t xml:space="preserve">Project should be fully functional at the end of this sprint</w:t>
+      </w:r>
+    </w:p>
+    <w:p>
+      <w:pPr>
+        <w:ind w:left="0" w:right="-720" w:firstLine="0"/>
+        <w:rPr/>
+      </w:pPr>
+      <w:r>
+        <w:rPr>
+          <w:rtl w:val="0"/>
+        </w:rPr>
+      </w:r>
+    </w:p>
+    <w:p>
+      <w:pPr>
+        <w:ind w:left="0" w:right="-720" w:firstLine="0"/>
+        <w:rPr>
+          <w:u w:val="single"/>
+        </w:rPr>
+      </w:pPr>
+      <w:r>
+        <w:rPr>
+          <w:u w:val="single"/>
+          <w:rtl w:val="0"/>
+        </w:rPr>
+        <w:t xml:space="preserve">4/25 (TEAM) Ben Gardner Scribe</w:t>
       </w:r>
     </w:p>
     <w:p>
@@ -1387,7 +1485,7 @@
         <w:rPr>
           <w:rtl w:val="0"/>
         </w:rPr>
-        <w:t xml:space="preserve">TA meetings are in person unless stated otherwise</w:t>
+        <w:t xml:space="preserve">Implement carbon score</w:t>
       </w:r>
     </w:p>
     <w:p>
@@ -1405,7 +1503,7 @@
         <w:rPr>
           <w:rtl w:val="0"/>
         </w:rPr>
-        <w:t xml:space="preserve">Release notes prior to Thursday’s recitation AND prior to Tuesday TA meeting</w:t>
+        <w:t xml:space="preserve">Associate weights with each activity</w:t>
       </w:r>
     </w:p>
     <w:p>
@@ -1423,7 +1521,7 @@
         <w:rPr>
           <w:rtl w:val="0"/>
         </w:rPr>
-        <w:t xml:space="preserve">Make the UI more presentable overall</w:t>
+        <w:t xml:space="preserve">Add ability to enter log data for zero emissions activities</w:t>
       </w:r>
     </w:p>
     <w:p>
@@ -1441,7 +1539,133 @@
         <w:rPr>
           <w:rtl w:val="0"/>
         </w:rPr>
-        <w:t xml:space="preserve">Project should be fully functional at the end of this sprint</w:t>
+        <w:t xml:space="preserve">Associate weights with each activity</w:t>
+      </w:r>
+    </w:p>
+    <w:p>
+      <w:pPr>
+        <w:numPr>
+          <w:ilvl w:val="0"/>
+          <w:numId w:val="4"/>
+        </w:numPr>
+        <w:ind w:left="720" w:right="-720" w:hanging="360"/>
+        <w:rPr>
+          <w:u w:val="none"/>
+        </w:rPr>
+      </w:pPr>
+      <w:r>
+        <w:rPr>
+          <w:rtl w:val="0"/>
+        </w:rPr>
+        <w:t xml:space="preserve">Change db to handle floats in emissions/carbon score</w:t>
+      </w:r>
+    </w:p>
+    <w:p>
+      <w:pPr>
+        <w:numPr>
+          <w:ilvl w:val="0"/>
+          <w:numId w:val="4"/>
+        </w:numPr>
+        <w:ind w:left="720" w:right="-720" w:hanging="360"/>
+        <w:rPr>
+          <w:u w:val="none"/>
+        </w:rPr>
+      </w:pPr>
+      <w:r>
+        <w:rPr>
+          <w:rtl w:val="0"/>
+        </w:rPr>
+        <w:t xml:space="preserve">Leaderboard needs links on usernames to visit their profiles from the leaderboard</w:t>
+      </w:r>
+    </w:p>
+    <w:p>
+      <w:pPr>
+        <w:numPr>
+          <w:ilvl w:val="0"/>
+          <w:numId w:val="4"/>
+        </w:numPr>
+        <w:ind w:left="720" w:right="-720" w:hanging="360"/>
+        <w:rPr>
+          <w:u w:val="none"/>
+        </w:rPr>
+      </w:pPr>
+      <w:r>
+        <w:rPr>
+          <w:rtl w:val="0"/>
+        </w:rPr>
+        <w:t xml:space="preserve">BUG: Registration currently allows a user to register without a password</w:t>
+      </w:r>
+    </w:p>
+    <w:p>
+      <w:pPr>
+        <w:numPr>
+          <w:ilvl w:val="0"/>
+          <w:numId w:val="4"/>
+        </w:numPr>
+        <w:ind w:left="720" w:right="-720" w:hanging="360"/>
+        <w:rPr>
+          <w:u w:val="none"/>
+        </w:rPr>
+      </w:pPr>
+      <w:r>
+        <w:rPr>
+          <w:rtl w:val="0"/>
+        </w:rPr>
+        <w:t xml:space="preserve">Add ability to add a user description to the user’s profile</w:t>
+      </w:r>
+    </w:p>
+    <w:p>
+      <w:pPr>
+        <w:numPr>
+          <w:ilvl w:val="0"/>
+          <w:numId w:val="4"/>
+        </w:numPr>
+        <w:ind w:left="720" w:right="-720" w:hanging="360"/>
+        <w:rPr>
+          <w:u w:val="none"/>
+        </w:rPr>
+      </w:pPr>
+      <w:r>
+        <w:rPr>
+          <w:rtl w:val="0"/>
+        </w:rPr>
+        <w:t xml:space="preserve">Add stats with lots of data on user’s activities and how they stack up to others</w:t>
+      </w:r>
+    </w:p>
+    <w:p>
+      <w:pPr>
+        <w:numPr>
+          <w:ilvl w:val="0"/>
+          <w:numId w:val="4"/>
+        </w:numPr>
+        <w:ind w:left="720" w:right="-720" w:hanging="360"/>
+        <w:rPr>
+          <w:u w:val="none"/>
+        </w:rPr>
+      </w:pPr>
+      <w:r>
+        <w:rPr>
+          <w:rtl w:val="0"/>
+        </w:rPr>
+        <w:t xml:space="preserve">Home page content and navbar</w:t>
+      </w:r>
+    </w:p>
+    <w:p>
+      <w:pPr>
+        <w:numPr>
+          <w:ilvl w:val="1"/>
+          <w:numId w:val="4"/>
+        </w:numPr>
+        <w:ind w:left="1440" w:right="-720" w:hanging="360"/>
+        <w:rPr>
+          <w:u w:val="none"/>
+        </w:rPr>
+      </w:pPr>
+      <w:r>
+        <w:rPr>
+          <w:rtl w:val="0"/>
+        </w:rPr>
+        <w:t xml:space="preserve">How to use the site, mission statement, global stats</w:t>
       </w:r>
     </w:p>
     <w:p>
@@ -1453,28 +1677,91 @@
         <w:rPr>
           <w:rtl w:val="0"/>
         </w:rPr>
+        <w:t xml:space="preserve">PLAN:</w:t>
       </w:r>
     </w:p>
     <w:p>
       <w:pPr>
         <w:ind w:left="0" w:right="-720" w:firstLine="0"/>
+        <w:rPr/>
+      </w:pPr>
+      <w:r>
+        <w:rPr>
+          <w:rtl w:val="0"/>
+        </w:rPr>
+        <w:t xml:space="preserve">Ian/Joe: work on home page</w:t>
+      </w:r>
+    </w:p>
+    <w:p>
+      <w:pPr>
+        <w:ind w:left="0" w:right="-720" w:firstLine="0"/>
+        <w:rPr/>
+      </w:pPr>
+      <w:r>
+        <w:rPr>
+          <w:rtl w:val="0"/>
+        </w:rPr>
+        <w:t xml:space="preserve">Dayn: work on carbonscore algo and log page updates</w:t>
+      </w:r>
+    </w:p>
+    <w:p>
+      <w:pPr>
+        <w:ind w:left="0" w:right="-720" w:firstLine="0"/>
+        <w:rPr/>
+      </w:pPr>
+      <w:r>
+        <w:rPr>
+          <w:rtl w:val="0"/>
+        </w:rPr>
+        <w:t xml:space="preserve">Ethan: style and error handling/bug fixes</w:t>
+      </w:r>
+    </w:p>
+    <w:p>
+      <w:pPr>
+        <w:ind w:left="0" w:right="-720" w:firstLine="0"/>
+        <w:rPr/>
+      </w:pPr>
+      <w:r>
+        <w:rPr>
+          <w:rtl w:val="0"/>
+        </w:rPr>
+        <w:t xml:space="preserve">Ben: stats</w:t>
+      </w:r>
+    </w:p>
+    <w:p>
+      <w:pPr>
+        <w:ind w:left="0" w:right="-720" w:firstLine="0"/>
+        <w:rPr/>
+      </w:pPr>
+      <w:r>
+        <w:rPr>
+          <w:rtl w:val="0"/>
+        </w:rPr>
+      </w:r>
+    </w:p>
+    <w:p>
+      <w:pPr>
+        <w:ind w:left="0" w:right="-720" w:firstLine="0"/>
+        <w:rPr/>
+      </w:pPr>
+      <w:r>
         <w:rPr>
           <w:u w:val="single"/>
-        </w:rPr>
-      </w:pPr>
-      <w:r>
-        <w:rPr>
-          <w:u w:val="single"/>
-          <w:rtl w:val="0"/>
-        </w:rPr>
-        <w:t xml:space="preserve">4/25 (TEAM) Ben Gardner Scribe</w:t>
+          <w:rtl w:val="0"/>
+        </w:rPr>
+        <w:t xml:space="preserve">5/2 (TEAM) Ethan Nguyen Scribe</w:t>
+      </w:r>
+      <w:r>
+        <w:rPr>
+          <w:rtl w:val="0"/>
+        </w:rPr>
       </w:r>
     </w:p>
     <w:p>
       <w:pPr>
         <w:numPr>
           <w:ilvl w:val="0"/>
-          <w:numId w:val="3"/>
+          <w:numId w:val="1"/>
         </w:numPr>
         <w:ind w:left="720" w:right="-720" w:hanging="360"/>
         <w:rPr>
@@ -1485,14 +1772,50 @@
         <w:rPr>
           <w:rtl w:val="0"/>
         </w:rPr>
-        <w:t xml:space="preserve">Implement carbon score</w:t>
+        <w:t xml:space="preserve">Bugs left to handle:</w:t>
+      </w:r>
+    </w:p>
+    <w:p>
+      <w:pPr>
+        <w:numPr>
+          <w:ilvl w:val="1"/>
+          <w:numId w:val="1"/>
+        </w:numPr>
+        <w:ind w:left="1440" w:right="-720" w:hanging="360"/>
+        <w:rPr>
+          <w:u w:val="none"/>
+        </w:rPr>
+      </w:pPr>
+      <w:r>
+        <w:rPr>
+          <w:rtl w:val="0"/>
+        </w:rPr>
+        <w:t xml:space="preserve">New stats broke registration page</w:t>
+      </w:r>
+    </w:p>
+    <w:p>
+      <w:pPr>
+        <w:numPr>
+          <w:ilvl w:val="1"/>
+          <w:numId w:val="1"/>
+        </w:numPr>
+        <w:ind w:left="1440" w:right="-720" w:hanging="360"/>
+        <w:rPr>
+          <w:u w:val="none"/>
+        </w:rPr>
+      </w:pPr>
+      <w:r>
+        <w:rPr>
+          <w:rtl w:val="0"/>
+        </w:rPr>
+        <w:t xml:space="preserve">Fix regex on money inputs (Ethan)</w:t>
       </w:r>
     </w:p>
     <w:p>
       <w:pPr>
         <w:numPr>
           <w:ilvl w:val="0"/>
-          <w:numId w:val="3"/>
+          <w:numId w:val="1"/>
         </w:numPr>
         <w:ind w:left="720" w:right="-720" w:hanging="360"/>
         <w:rPr>
@@ -1503,14 +1826,14 @@
         <w:rPr>
           <w:rtl w:val="0"/>
         </w:rPr>
-        <w:t xml:space="preserve">Associate weights with each activity</w:t>
+        <w:t xml:space="preserve">Meeting to go over presentation Wednesday around noon</w:t>
       </w:r>
     </w:p>
     <w:p>
       <w:pPr>
         <w:numPr>
           <w:ilvl w:val="0"/>
-          <w:numId w:val="3"/>
+          <w:numId w:val="1"/>
         </w:numPr>
         <w:ind w:left="720" w:right="-720" w:hanging="360"/>
         <w:rPr>
@@ -1521,211 +1844,7 @@
         <w:rPr>
           <w:rtl w:val="0"/>
         </w:rPr>
-        <w:t xml:space="preserve">Add ability to enter log data for zero emissions activities</w:t>
-      </w:r>
-    </w:p>
-    <w:p>
-      <w:pPr>
-        <w:numPr>
-          <w:ilvl w:val="0"/>
-          <w:numId w:val="3"/>
-        </w:numPr>
-        <w:ind w:left="720" w:right="-720" w:hanging="360"/>
-        <w:rPr>
-          <w:u w:val="none"/>
-        </w:rPr>
-      </w:pPr>
-      <w:r>
-        <w:rPr>
-          <w:rtl w:val="0"/>
-        </w:rPr>
-        <w:t xml:space="preserve">Associate weights with each activity</w:t>
-      </w:r>
-    </w:p>
-    <w:p>
-      <w:pPr>
-        <w:numPr>
-          <w:ilvl w:val="0"/>
-          <w:numId w:val="3"/>
-        </w:numPr>
-        <w:ind w:left="720" w:right="-720" w:hanging="360"/>
-        <w:rPr>
-          <w:u w:val="none"/>
-        </w:rPr>
-      </w:pPr>
-      <w:r>
-        <w:rPr>
-          <w:rtl w:val="0"/>
-        </w:rPr>
-        <w:t xml:space="preserve">Change db to handle floats in emissions/carbon score</w:t>
-      </w:r>
-    </w:p>
-    <w:p>
-      <w:pPr>
-        <w:numPr>
-          <w:ilvl w:val="0"/>
-          <w:numId w:val="3"/>
-        </w:numPr>
-        <w:ind w:left="720" w:right="-720" w:hanging="360"/>
-        <w:rPr>
-          <w:u w:val="none"/>
-        </w:rPr>
-      </w:pPr>
-      <w:r>
-        <w:rPr>
-          <w:rtl w:val="0"/>
-        </w:rPr>
-        <w:t xml:space="preserve">Leaderboard needs links on usernames to visit their profiles from the leaderboard</w:t>
-      </w:r>
-    </w:p>
-    <w:p>
-      <w:pPr>
-        <w:numPr>
-          <w:ilvl w:val="0"/>
-          <w:numId w:val="3"/>
-        </w:numPr>
-        <w:ind w:left="720" w:right="-720" w:hanging="360"/>
-        <w:rPr>
-          <w:u w:val="none"/>
-        </w:rPr>
-      </w:pPr>
-      <w:r>
-        <w:rPr>
-          <w:rtl w:val="0"/>
-        </w:rPr>
-        <w:t xml:space="preserve">BUG: Registration currently allows a user to register without a password</w:t>
-      </w:r>
-    </w:p>
-    <w:p>
-      <w:pPr>
-        <w:numPr>
-          <w:ilvl w:val="0"/>
-          <w:numId w:val="3"/>
-        </w:numPr>
-        <w:ind w:left="720" w:right="-720" w:hanging="360"/>
-        <w:rPr>
-          <w:u w:val="none"/>
-        </w:rPr>
-      </w:pPr>
-      <w:r>
-        <w:rPr>
-          <w:rtl w:val="0"/>
-        </w:rPr>
-        <w:t xml:space="preserve">Add ability to add a user description to the user’s profile</w:t>
-      </w:r>
-    </w:p>
-    <w:p>
-      <w:pPr>
-        <w:numPr>
-          <w:ilvl w:val="0"/>
-          <w:numId w:val="3"/>
-        </w:numPr>
-        <w:ind w:left="720" w:right="-720" w:hanging="360"/>
-        <w:rPr>
-          <w:u w:val="none"/>
-        </w:rPr>
-      </w:pPr>
-      <w:r>
-        <w:rPr>
-          <w:rtl w:val="0"/>
-        </w:rPr>
-        <w:t xml:space="preserve">Add stats with lots of data on user’s activities and how they stack up to others</w:t>
-      </w:r>
-    </w:p>
-    <w:p>
-      <w:pPr>
-        <w:numPr>
-          <w:ilvl w:val="0"/>
-          <w:numId w:val="3"/>
-        </w:numPr>
-        <w:ind w:left="720" w:right="-720" w:hanging="360"/>
-        <w:rPr>
-          <w:u w:val="none"/>
-        </w:rPr>
-      </w:pPr>
-      <w:r>
-        <w:rPr>
-          <w:rtl w:val="0"/>
-        </w:rPr>
-        <w:t xml:space="preserve">Home page content and navbar</w:t>
-      </w:r>
-    </w:p>
-    <w:p>
-      <w:pPr>
-        <w:numPr>
-          <w:ilvl w:val="1"/>
-          <w:numId w:val="3"/>
-        </w:numPr>
-        <w:ind w:left="1440" w:right="-720" w:hanging="360"/>
-        <w:rPr>
-          <w:u w:val="none"/>
-        </w:rPr>
-      </w:pPr>
-      <w:r>
-        <w:rPr>
-          <w:rtl w:val="0"/>
-        </w:rPr>
-        <w:t xml:space="preserve">How to use the site, mission statement, global stats</w:t>
-      </w:r>
-    </w:p>
-    <w:p>
-      <w:pPr>
-        <w:ind w:left="0" w:right="-720" w:firstLine="0"/>
-        <w:rPr/>
-      </w:pPr>
-      <w:r>
-        <w:rPr>
-          <w:rtl w:val="0"/>
-        </w:rPr>
-        <w:t xml:space="preserve">PLAN:</w:t>
-      </w:r>
-    </w:p>
-    <w:p>
-      <w:pPr>
-        <w:ind w:left="0" w:right="-720" w:firstLine="0"/>
-        <w:rPr/>
-      </w:pPr>
-      <w:r>
-        <w:rPr>
-          <w:rtl w:val="0"/>
-        </w:rPr>
-        <w:t xml:space="preserve">Ian/Joe: work on home page</w:t>
-      </w:r>
-    </w:p>
-    <w:p>
-      <w:pPr>
-        <w:ind w:left="0" w:right="-720" w:firstLine="0"/>
-        <w:rPr/>
-      </w:pPr>
-      <w:r>
-        <w:rPr>
-          <w:rtl w:val="0"/>
-        </w:rPr>
-        <w:t xml:space="preserve">Dayn: work on carbonscore algo and log page updates</w:t>
-      </w:r>
-    </w:p>
-    <w:p>
-      <w:pPr>
-        <w:ind w:left="0" w:right="-720" w:firstLine="0"/>
-        <w:rPr/>
-      </w:pPr>
-      <w:r>
-        <w:rPr>
-          <w:rtl w:val="0"/>
-        </w:rPr>
-        <w:t xml:space="preserve">Ethan: style and error handling/bug fixes</w:t>
-      </w:r>
-    </w:p>
-    <w:p>
-      <w:pPr>
-        <w:ind w:left="0" w:right="-720" w:firstLine="0"/>
-        <w:rPr/>
-      </w:pPr>
-      <w:r>
-        <w:rPr>
-          <w:rtl w:val="0"/>
-        </w:rPr>
-        <w:t xml:space="preserve">Ben: stats</w:t>
+        <w:t xml:space="preserve">Including more real user data to create.sql to demonstrate functionality better: Ian</w:t>
       </w:r>
       <w:r>
         <w:br w:type="page"/>
@@ -1762,7 +1881,7 @@
       <w:pPr>
         <w:numPr>
           <w:ilvl w:val="0"/>
-          <w:numId w:val="1"/>
+          <w:numId w:val="2"/>
         </w:numPr>
         <w:ind w:left="720" w:hanging="360"/>
       </w:pPr>
@@ -2413,7 +2532,7 @@
               <w:rPr>
                 <w:rtl w:val="0"/>
               </w:rPr>
-              <w:t xml:space="preserve">7</w:t>
+              <w:t xml:space="preserve">10</w:t>
             </w:r>
           </w:p>
         </w:tc>
@@ -7244,6 +7363,116 @@
     <w:lvl w:ilvl="0">
       <w:start w:val="1"/>
       <w:numFmt w:val="bullet"/>
+      <w:lvlText w:val="-"/>
+      <w:lvlJc w:val="left"/>
+      <w:pPr>
+        <w:ind w:left="720" w:hanging="360"/>
+      </w:pPr>
+      <w:rPr>
+        <w:u w:val="none"/>
+      </w:rPr>
+    </w:lvl>
+    <w:lvl w:ilvl="1">
+      <w:start w:val="1"/>
+      <w:numFmt w:val="bullet"/>
+      <w:lvlText w:val="-"/>
+      <w:lvlJc w:val="left"/>
+      <w:pPr>
+        <w:ind w:left="1440" w:hanging="360"/>
+      </w:pPr>
+      <w:rPr>
+        <w:u w:val="none"/>
+      </w:rPr>
+    </w:lvl>
+    <w:lvl w:ilvl="2">
+      <w:start w:val="1"/>
+      <w:numFmt w:val="bullet"/>
+      <w:lvlText w:val="-"/>
+      <w:lvlJc w:val="left"/>
+      <w:pPr>
+        <w:ind w:left="2160" w:hanging="360"/>
+      </w:pPr>
+      <w:rPr>
+        <w:u w:val="none"/>
+      </w:rPr>
+    </w:lvl>
+    <w:lvl w:ilvl="3">
+      <w:start w:val="1"/>
+      <w:numFmt w:val="bullet"/>
+      <w:lvlText w:val="-"/>
+      <w:lvlJc w:val="left"/>
+      <w:pPr>
+        <w:ind w:left="2880" w:hanging="360"/>
+      </w:pPr>
+      <w:rPr>
+        <w:u w:val="none"/>
+      </w:rPr>
+    </w:lvl>
+    <w:lvl w:ilvl="4">
+      <w:start w:val="1"/>
+      <w:numFmt w:val="bullet"/>
+      <w:lvlText w:val="-"/>
+      <w:lvlJc w:val="left"/>
+      <w:pPr>
+        <w:ind w:left="3600" w:hanging="360"/>
+      </w:pPr>
+      <w:rPr>
+        <w:u w:val="none"/>
+      </w:rPr>
+    </w:lvl>
+    <w:lvl w:ilvl="5">
+      <w:start w:val="1"/>
+      <w:numFmt w:val="bullet"/>
+      <w:lvlText w:val="-"/>
+      <w:lvlJc w:val="left"/>
+      <w:pPr>
+        <w:ind w:left="4320" w:hanging="360"/>
+      </w:pPr>
+      <w:rPr>
+        <w:u w:val="none"/>
+      </w:rPr>
+    </w:lvl>
+    <w:lvl w:ilvl="6">
+      <w:start w:val="1"/>
+      <w:numFmt w:val="bullet"/>
+      <w:lvlText w:val="-"/>
+      <w:lvlJc w:val="left"/>
+      <w:pPr>
+        <w:ind w:left="5040" w:hanging="360"/>
+      </w:pPr>
+      <w:rPr>
+        <w:u w:val="none"/>
+      </w:rPr>
+    </w:lvl>
+    <w:lvl w:ilvl="7">
+      <w:start w:val="1"/>
+      <w:numFmt w:val="bullet"/>
+      <w:lvlText w:val="-"/>
+      <w:lvlJc w:val="left"/>
+      <w:pPr>
+        <w:ind w:left="5760" w:hanging="360"/>
+      </w:pPr>
+      <w:rPr>
+        <w:u w:val="none"/>
+      </w:rPr>
+    </w:lvl>
+    <w:lvl w:ilvl="8">
+      <w:start w:val="1"/>
+      <w:numFmt w:val="bullet"/>
+      <w:lvlText w:val="-"/>
+      <w:lvlJc w:val="left"/>
+      <w:pPr>
+        <w:ind w:left="6480" w:hanging="360"/>
+      </w:pPr>
+      <w:rPr>
+        <w:u w:val="none"/>
+      </w:rPr>
+    </w:lvl>
+  </w:abstractNum>
+  <w:abstractNum w:abstractNumId="2">
+    <w:lvl w:ilvl="0">
+      <w:start w:val="1"/>
+      <w:numFmt w:val="bullet"/>
       <w:lvlText w:val="●"/>
       <w:lvlJc w:val="left"/>
       <w:pPr>
@@ -7341,116 +7570,6 @@
       <w:start w:val="1"/>
       <w:numFmt w:val="bullet"/>
       <w:lvlText w:val="■"/>
-      <w:lvlJc w:val="left"/>
-      <w:pPr>
-        <w:ind w:left="6480" w:hanging="360"/>
-      </w:pPr>
-      <w:rPr>
-        <w:u w:val="none"/>
-      </w:rPr>
-    </w:lvl>
-  </w:abstractNum>
-  <w:abstractNum w:abstractNumId="2">
-    <w:lvl w:ilvl="0">
-      <w:start w:val="1"/>
-      <w:numFmt w:val="bullet"/>
-      <w:lvlText w:val="-"/>
-      <w:lvlJc w:val="left"/>
-      <w:pPr>
-        <w:ind w:left="720" w:hanging="360"/>
-      </w:pPr>
-      <w:rPr>
-        <w:u w:val="none"/>
-      </w:rPr>
-    </w:lvl>
-    <w:lvl w:ilvl="1">
-      <w:start w:val="1"/>
-      <w:numFmt w:val="bullet"/>
-      <w:lvlText w:val="-"/>
-      <w:lvlJc w:val="left"/>
-      <w:pPr>
-        <w:ind w:left="1440" w:hanging="360"/>
-      </w:pPr>
-      <w:rPr>
-        <w:u w:val="none"/>
-      </w:rPr>
-    </w:lvl>
-    <w:lvl w:ilvl="2">
-      <w:start w:val="1"/>
-      <w:numFmt w:val="bullet"/>
-      <w:lvlText w:val="-"/>
-      <w:lvlJc w:val="left"/>
-      <w:pPr>
-        <w:ind w:left="2160" w:hanging="360"/>
-      </w:pPr>
-      <w:rPr>
-        <w:u w:val="none"/>
-      </w:rPr>
-    </w:lvl>
-    <w:lvl w:ilvl="3">
-      <w:start w:val="1"/>
-      <w:numFmt w:val="bullet"/>
-      <w:lvlText w:val="-"/>
-      <w:lvlJc w:val="left"/>
-      <w:pPr>
-        <w:ind w:left="2880" w:hanging="360"/>
-      </w:pPr>
-      <w:rPr>
-        <w:u w:val="none"/>
-      </w:rPr>
-    </w:lvl>
-    <w:lvl w:ilvl="4">
-      <w:start w:val="1"/>
-      <w:numFmt w:val="bullet"/>
-      <w:lvlText w:val="-"/>
-      <w:lvlJc w:val="left"/>
-      <w:pPr>
-        <w:ind w:left="3600" w:hanging="360"/>
-      </w:pPr>
-      <w:rPr>
-        <w:u w:val="none"/>
-      </w:rPr>
-    </w:lvl>
-    <w:lvl w:ilvl="5">
-      <w:start w:val="1"/>
-      <w:numFmt w:val="bullet"/>
-      <w:lvlText w:val="-"/>
-      <w:lvlJc w:val="left"/>
-      <w:pPr>
-        <w:ind w:left="4320" w:hanging="360"/>
-      </w:pPr>
-      <w:rPr>
-        <w:u w:val="none"/>
-      </w:rPr>
-    </w:lvl>
-    <w:lvl w:ilvl="6">
-      <w:start w:val="1"/>
-      <w:numFmt w:val="bullet"/>
-      <w:lvlText w:val="-"/>
-      <w:lvlJc w:val="left"/>
-      <w:pPr>
-        <w:ind w:left="5040" w:hanging="360"/>
-      </w:pPr>
-      <w:rPr>
-        <w:u w:val="none"/>
-      </w:rPr>
-    </w:lvl>
-    <w:lvl w:ilvl="7">
-      <w:start w:val="1"/>
-      <w:numFmt w:val="bullet"/>
-      <w:lvlText w:val="-"/>
-      <w:lvlJc w:val="left"/>
-      <w:pPr>
-        <w:ind w:left="5760" w:hanging="360"/>
-      </w:pPr>
-      <w:rPr>
-        <w:u w:val="none"/>
-      </w:rPr>
-    </w:lvl>
-    <w:lvl w:ilvl="8">
-      <w:start w:val="1"/>
-      <w:numFmt w:val="bullet"/>
-      <w:lvlText w:val="-"/>
       <w:lvlJc w:val="left"/>
       <w:pPr>
         <w:ind w:left="6480" w:hanging="360"/>
@@ -7571,6 +7690,116 @@
     </w:lvl>
   </w:abstractNum>
   <w:abstractNum w:abstractNumId="4">
+    <w:lvl w:ilvl="0">
+      <w:start w:val="1"/>
+      <w:numFmt w:val="bullet"/>
+      <w:lvlText w:val="-"/>
+      <w:lvlJc w:val="left"/>
+      <w:pPr>
+        <w:ind w:left="720" w:hanging="360"/>
+      </w:pPr>
+      <w:rPr>
+        <w:u w:val="none"/>
+      </w:rPr>
+    </w:lvl>
+    <w:lvl w:ilvl="1">
+      <w:start w:val="1"/>
+      <w:numFmt w:val="bullet"/>
+      <w:lvlText w:val="-"/>
+      <w:lvlJc w:val="left"/>
+      <w:pPr>
+        <w:ind w:left="1440" w:hanging="360"/>
+      </w:pPr>
+      <w:rPr>
+        <w:u w:val="none"/>
+      </w:rPr>
+    </w:lvl>
+    <w:lvl w:ilvl="2">
+      <w:start w:val="1"/>
+      <w:numFmt w:val="bullet"/>
+      <w:lvlText w:val="-"/>
+      <w:lvlJc w:val="left"/>
+      <w:pPr>
+        <w:ind w:left="2160" w:hanging="360"/>
+      </w:pPr>
+      <w:rPr>
+        <w:u w:val="none"/>
+      </w:rPr>
+    </w:lvl>
+    <w:lvl w:ilvl="3">
+      <w:start w:val="1"/>
+      <w:numFmt w:val="bullet"/>
+      <w:lvlText w:val="-"/>
+      <w:lvlJc w:val="left"/>
+      <w:pPr>
+        <w:ind w:left="2880" w:hanging="360"/>
+      </w:pPr>
+      <w:rPr>
+        <w:u w:val="none"/>
+      </w:rPr>
+    </w:lvl>
+    <w:lvl w:ilvl="4">
+      <w:start w:val="1"/>
+      <w:numFmt w:val="bullet"/>
+      <w:lvlText w:val="-"/>
+      <w:lvlJc w:val="left"/>
+      <w:pPr>
+        <w:ind w:left="3600" w:hanging="360"/>
+      </w:pPr>
+      <w:rPr>
+        <w:u w:val="none"/>
+      </w:rPr>
+    </w:lvl>
+    <w:lvl w:ilvl="5">
+      <w:start w:val="1"/>
+      <w:numFmt w:val="bullet"/>
+      <w:lvlText w:val="-"/>
+      <w:lvlJc w:val="left"/>
+      <w:pPr>
+        <w:ind w:left="4320" w:hanging="360"/>
+      </w:pPr>
+      <w:rPr>
+        <w:u w:val="none"/>
+      </w:rPr>
+    </w:lvl>
+    <w:lvl w:ilvl="6">
+      <w:start w:val="1"/>
+      <w:numFmt w:val="bullet"/>
+      <w:lvlText w:val="-"/>
+      <w:lvlJc w:val="left"/>
+      <w:pPr>
+        <w:ind w:left="5040" w:hanging="360"/>
+      </w:pPr>
+      <w:rPr>
+        <w:u w:val="none"/>
+      </w:rPr>
+    </w:lvl>
+    <w:lvl w:ilvl="7">
+      <w:start w:val="1"/>
+      <w:numFmt w:val="bullet"/>
+      <w:lvlText w:val="-"/>
+      <w:lvlJc w:val="left"/>
+      <w:pPr>
+        <w:ind w:left="5760" w:hanging="360"/>
+      </w:pPr>
+      <w:rPr>
+        <w:u w:val="none"/>
+      </w:rPr>
+    </w:lvl>
+    <w:lvl w:ilvl="8">
+      <w:start w:val="1"/>
+      <w:numFmt w:val="bullet"/>
+      <w:lvlText w:val="-"/>
+      <w:lvlJc w:val="left"/>
+      <w:pPr>
+        <w:ind w:left="6480" w:hanging="360"/>
+      </w:pPr>
+      <w:rPr>
+        <w:u w:val="none"/>
+      </w:rPr>
+    </w:lvl>
+  </w:abstractNum>
+  <w:abstractNum w:abstractNumId="5">
     <w:lvl w:ilvl="0">
       <w:start w:val="1"/>
       <w:numFmt w:val="bullet"/>
@@ -7691,6 +7920,9 @@
   </w:num>
   <w:num w:numId="4">
     <w:abstractNumId w:val="4"/>
+  </w:num>
+  <w:num w:numId="5">
+    <w:abstractNumId w:val="5"/>
   </w:num>
 </w:numbering>
 </file>

</xml_diff>

<commit_message>
updating team meeting logs for week 4
</commit_message>
<xml_diff>
--- a/team_meeting_logs/team_meeting_logs.docx
+++ b/team_meeting_logs/team_meeting_logs.docx
@@ -2170,7 +2170,7 @@
               <w:rPr>
                 <w:rtl w:val="0"/>
               </w:rPr>
-              <w:t xml:space="preserve">2</w:t>
+              <w:t xml:space="preserve">3</w:t>
             </w:r>
           </w:p>
         </w:tc>
@@ -2457,7 +2457,7 @@
               <w:rPr>
                 <w:rtl w:val="0"/>
               </w:rPr>
-              <w:t xml:space="preserve">Week 3:*</w:t>
+              <w:t xml:space="preserve">Week 3:</w:t>
             </w:r>
           </w:p>
         </w:tc>
@@ -2583,6 +2583,162 @@
                 <w:rtl w:val="0"/>
               </w:rPr>
               <w:t xml:space="preserve">10</w:t>
+            </w:r>
+          </w:p>
+        </w:tc>
+      </w:tr>
+      <w:tr>
+        <w:trPr>
+          <w:cantSplit w:val="0"/>
+          <w:tblHeader w:val="0"/>
+        </w:trPr>
+        <w:tc>
+          <w:tcPr>
+            <w:shd w:fill="auto" w:val="clear"/>
+            <w:tcMar>
+              <w:top w:w="100.0" w:type="dxa"/>
+              <w:left w:w="100.0" w:type="dxa"/>
+              <w:bottom w:w="100.0" w:type="dxa"/>
+              <w:right w:w="100.0" w:type="dxa"/>
+            </w:tcMar>
+            <w:vAlign w:val="top"/>
+          </w:tcPr>
+          <w:p>
+            <w:pPr>
+              <w:widowControl w:val="0"/>
+              <w:spacing w:line="240" w:lineRule="auto"/>
+              <w:rPr/>
+            </w:pPr>
+            <w:r>
+              <w:rPr>
+                <w:rtl w:val="0"/>
+              </w:rPr>
+              <w:t xml:space="preserve">Week 4*</w:t>
+            </w:r>
+          </w:p>
+        </w:tc>
+        <w:tc>
+          <w:tcPr>
+            <w:shd w:fill="auto" w:val="clear"/>
+            <w:tcMar>
+              <w:top w:w="100.0" w:type="dxa"/>
+              <w:left w:w="100.0" w:type="dxa"/>
+              <w:bottom w:w="100.0" w:type="dxa"/>
+              <w:right w:w="100.0" w:type="dxa"/>
+            </w:tcMar>
+            <w:vAlign w:val="top"/>
+          </w:tcPr>
+          <w:p>
+            <w:pPr>
+              <w:widowControl w:val="0"/>
+              <w:spacing w:line="240" w:lineRule="auto"/>
+              <w:rPr/>
+            </w:pPr>
+            <w:r>
+              <w:rPr>
+                <w:rtl w:val="0"/>
+              </w:rPr>
+              <w:t xml:space="preserve">2</w:t>
+            </w:r>
+          </w:p>
+        </w:tc>
+        <w:tc>
+          <w:tcPr>
+            <w:shd w:fill="auto" w:val="clear"/>
+            <w:tcMar>
+              <w:top w:w="100.0" w:type="dxa"/>
+              <w:left w:w="100.0" w:type="dxa"/>
+              <w:bottom w:w="100.0" w:type="dxa"/>
+              <w:right w:w="100.0" w:type="dxa"/>
+            </w:tcMar>
+            <w:vAlign w:val="top"/>
+          </w:tcPr>
+          <w:p>
+            <w:pPr>
+              <w:widowControl w:val="0"/>
+              <w:spacing w:line="240" w:lineRule="auto"/>
+              <w:rPr/>
+            </w:pPr>
+            <w:r>
+              <w:rPr>
+                <w:rtl w:val="0"/>
+              </w:rPr>
+              <w:t xml:space="preserve">10</w:t>
+            </w:r>
+          </w:p>
+        </w:tc>
+        <w:tc>
+          <w:tcPr>
+            <w:shd w:fill="auto" w:val="clear"/>
+            <w:tcMar>
+              <w:top w:w="100.0" w:type="dxa"/>
+              <w:left w:w="100.0" w:type="dxa"/>
+              <w:bottom w:w="100.0" w:type="dxa"/>
+              <w:right w:w="100.0" w:type="dxa"/>
+            </w:tcMar>
+            <w:vAlign w:val="top"/>
+          </w:tcPr>
+          <w:p>
+            <w:pPr>
+              <w:widowControl w:val="0"/>
+              <w:spacing w:line="240" w:lineRule="auto"/>
+              <w:rPr/>
+            </w:pPr>
+            <w:r>
+              <w:rPr>
+                <w:rtl w:val="0"/>
+              </w:rPr>
+              <w:t xml:space="preserve">6</w:t>
+            </w:r>
+          </w:p>
+        </w:tc>
+        <w:tc>
+          <w:tcPr>
+            <w:shd w:fill="auto" w:val="clear"/>
+            <w:tcMar>
+              <w:top w:w="100.0" w:type="dxa"/>
+              <w:left w:w="100.0" w:type="dxa"/>
+              <w:bottom w:w="100.0" w:type="dxa"/>
+              <w:right w:w="100.0" w:type="dxa"/>
+            </w:tcMar>
+            <w:vAlign w:val="top"/>
+          </w:tcPr>
+          <w:p>
+            <w:pPr>
+              <w:widowControl w:val="0"/>
+              <w:spacing w:line="240" w:lineRule="auto"/>
+              <w:rPr/>
+            </w:pPr>
+            <w:r>
+              <w:rPr>
+                <w:rtl w:val="0"/>
+              </w:rPr>
+              <w:t xml:space="preserve">0</w:t>
+            </w:r>
+          </w:p>
+        </w:tc>
+        <w:tc>
+          <w:tcPr>
+            <w:shd w:fill="auto" w:val="clear"/>
+            <w:tcMar>
+              <w:top w:w="100.0" w:type="dxa"/>
+              <w:left w:w="100.0" w:type="dxa"/>
+              <w:bottom w:w="100.0" w:type="dxa"/>
+              <w:right w:w="100.0" w:type="dxa"/>
+            </w:tcMar>
+            <w:vAlign w:val="top"/>
+          </w:tcPr>
+          <w:p>
+            <w:pPr>
+              <w:widowControl w:val="0"/>
+              <w:spacing w:line="240" w:lineRule="auto"/>
+              <w:rPr/>
+            </w:pPr>
+            <w:r>
+              <w:rPr>
+                <w:rtl w:val="0"/>
+              </w:rPr>
+              <w:t xml:space="preserve">2</w:t>
             </w:r>
           </w:p>
         </w:tc>
@@ -2971,9 +3127,9 @@
     <w:tbl>
       <w:tblPr>
         <w:tblStyle w:val="Table5"/>
-        <w:tblW w:w="11805.0" w:type="dxa"/>
+        <w:tblW w:w="11820.0" w:type="dxa"/>
         <w:jc w:val="left"/>
-        <w:tblInd w:w="-1230.0" w:type="dxa"/>
+        <w:tblInd w:w="-1245.0" w:type="dxa"/>
         <w:tblBorders>
           <w:top w:color="000000" w:space="0" w:sz="8" w:val="single"/>
           <w:left w:color="000000" w:space="0" w:sz="8" w:val="single"/>
@@ -2986,12 +3142,12 @@
         <w:tblLook w:val="0600"/>
       </w:tblPr>
       <w:tblGrid>
-        <w:gridCol w:w="795"/>
+        <w:gridCol w:w="810"/>
         <w:gridCol w:w="2670"/>
         <w:gridCol w:w="8340"/>
         <w:tblGridChange w:id="0">
           <w:tblGrid>
-            <w:gridCol w:w="795"/>
+            <w:gridCol w:w="810"/>
             <w:gridCol w:w="2670"/>
             <w:gridCol w:w="8340"/>
           </w:tblGrid>
@@ -4492,7 +4648,7 @@
               <w:rPr>
                 <w:rtl w:val="0"/>
               </w:rPr>
-              <w:t xml:space="preserve">Added foreign keys to tables to connect </w:t>
+              <w:t xml:space="preserve">Added foreign keys to tables to connect tables. </w:t>
             </w:r>
           </w:p>
         </w:tc>
@@ -6472,76 +6628,73 @@
         </w:trPr>
         <w:tc>
           <w:tcPr>
-            <w:shd w:fill="ff0000" w:val="clear"/>
-            <w:tcMar>
-              <w:top w:w="100.0" w:type="dxa"/>
-              <w:left w:w="100.0" w:type="dxa"/>
-              <w:bottom w:w="100.0" w:type="dxa"/>
-              <w:right w:w="100.0" w:type="dxa"/>
-            </w:tcMar>
-            <w:vAlign w:val="top"/>
-          </w:tcPr>
-          <w:p>
-            <w:pPr>
-              <w:widowControl w:val="0"/>
-              <w:spacing w:line="240" w:lineRule="auto"/>
-              <w:rPr/>
-            </w:pPr>
-            <w:r>
-              <w:rPr>
-                <w:rtl w:val="0"/>
-              </w:rPr>
-              <w:t xml:space="preserve">4/27</w:t>
-            </w:r>
-          </w:p>
-        </w:tc>
-        <w:tc>
-          <w:tcPr>
-            <w:shd w:fill="ff0000" w:val="clear"/>
-            <w:tcMar>
-              <w:top w:w="100.0" w:type="dxa"/>
-              <w:left w:w="100.0" w:type="dxa"/>
-              <w:bottom w:w="100.0" w:type="dxa"/>
-              <w:right w:w="100.0" w:type="dxa"/>
-            </w:tcMar>
-            <w:vAlign w:val="top"/>
-          </w:tcPr>
-          <w:p>
-            <w:pPr>
-              <w:widowControl w:val="0"/>
-              <w:spacing w:line="240" w:lineRule="auto"/>
-              <w:rPr/>
-            </w:pPr>
-            <w:r>
-              <w:rPr>
-                <w:rtl w:val="0"/>
-              </w:rPr>
-              <w:t xml:space="preserve">Ben</w:t>
-            </w:r>
-          </w:p>
-        </w:tc>
-        <w:tc>
-          <w:tcPr>
-            <w:shd w:fill="ff0000" w:val="clear"/>
-            <w:tcMar>
-              <w:top w:w="100.0" w:type="dxa"/>
-              <w:left w:w="100.0" w:type="dxa"/>
-              <w:bottom w:w="100.0" w:type="dxa"/>
-              <w:right w:w="100.0" w:type="dxa"/>
-            </w:tcMar>
-            <w:vAlign w:val="top"/>
-          </w:tcPr>
-          <w:p>
-            <w:pPr>
-              <w:widowControl w:val="0"/>
-              <w:spacing w:line="240" w:lineRule="auto"/>
-              <w:rPr/>
-            </w:pPr>
-            <w:r>
-              <w:rPr>
-                <w:rtl w:val="0"/>
-              </w:rPr>
-              <w:t xml:space="preserve">Added functionality to populate user specific and global stats on home page</w:t>
+            <w:tcMar>
+              <w:top w:w="100.0" w:type="dxa"/>
+              <w:left w:w="100.0" w:type="dxa"/>
+              <w:bottom w:w="100.0" w:type="dxa"/>
+              <w:right w:w="100.0" w:type="dxa"/>
+            </w:tcMar>
+            <w:vAlign w:val="top"/>
+          </w:tcPr>
+          <w:p>
+            <w:pPr>
+              <w:widowControl w:val="0"/>
+              <w:spacing w:line="240" w:lineRule="auto"/>
+              <w:rPr/>
+            </w:pPr>
+            <w:r>
+              <w:rPr>
+                <w:rtl w:val="0"/>
+              </w:rPr>
+              <w:t xml:space="preserve">4/26</w:t>
+            </w:r>
+          </w:p>
+        </w:tc>
+        <w:tc>
+          <w:tcPr>
+            <w:tcMar>
+              <w:top w:w="100.0" w:type="dxa"/>
+              <w:left w:w="100.0" w:type="dxa"/>
+              <w:bottom w:w="100.0" w:type="dxa"/>
+              <w:right w:w="100.0" w:type="dxa"/>
+            </w:tcMar>
+            <w:vAlign w:val="top"/>
+          </w:tcPr>
+          <w:p>
+            <w:pPr>
+              <w:widowControl w:val="0"/>
+              <w:spacing w:line="240" w:lineRule="auto"/>
+              <w:rPr/>
+            </w:pPr>
+            <w:r>
+              <w:rPr>
+                <w:rtl w:val="0"/>
+              </w:rPr>
+              <w:t xml:space="preserve">Dayn </w:t>
+            </w:r>
+          </w:p>
+        </w:tc>
+        <w:tc>
+          <w:tcPr>
+            <w:tcMar>
+              <w:top w:w="100.0" w:type="dxa"/>
+              <w:left w:w="100.0" w:type="dxa"/>
+              <w:bottom w:w="100.0" w:type="dxa"/>
+              <w:right w:w="100.0" w:type="dxa"/>
+            </w:tcMar>
+            <w:vAlign w:val="top"/>
+          </w:tcPr>
+          <w:p>
+            <w:pPr>
+              <w:widowControl w:val="0"/>
+              <w:spacing w:line="240" w:lineRule="auto"/>
+              <w:rPr/>
+            </w:pPr>
+            <w:r>
+              <w:rPr>
+                <w:rtl w:val="0"/>
+              </w:rPr>
+              <w:t xml:space="preserve">Updated the UI and input forms to display inputs for all Household and Food data. Also added API functionality for Household and Food data and displayed the results of the API call onto the log page. Also queried this data into their respective tables. </w:t>
             </w:r>
           </w:p>
         </w:tc>
@@ -6553,7 +6706,7 @@
         </w:trPr>
         <w:tc>
           <w:tcPr>
-            <w:shd w:fill="d0e0e3" w:val="clear"/>
+            <w:shd w:fill="ff0000" w:val="clear"/>
             <w:tcMar>
               <w:top w:w="100.0" w:type="dxa"/>
               <w:left w:w="100.0" w:type="dxa"/>
@@ -6578,51 +6731,51 @@
         </w:tc>
         <w:tc>
           <w:tcPr>
-            <w:shd w:fill="d0e0e3" w:val="clear"/>
-            <w:tcMar>
-              <w:top w:w="100.0" w:type="dxa"/>
-              <w:left w:w="100.0" w:type="dxa"/>
-              <w:bottom w:w="100.0" w:type="dxa"/>
-              <w:right w:w="100.0" w:type="dxa"/>
-            </w:tcMar>
-            <w:vAlign w:val="top"/>
-          </w:tcPr>
-          <w:p>
-            <w:pPr>
-              <w:widowControl w:val="0"/>
-              <w:spacing w:line="240" w:lineRule="auto"/>
-              <w:rPr/>
-            </w:pPr>
-            <w:r>
-              <w:rPr>
-                <w:rtl w:val="0"/>
-              </w:rPr>
-              <w:t xml:space="preserve">Ethan</w:t>
-            </w:r>
-          </w:p>
-        </w:tc>
-        <w:tc>
-          <w:tcPr>
-            <w:shd w:fill="d0e0e3" w:val="clear"/>
-            <w:tcMar>
-              <w:top w:w="100.0" w:type="dxa"/>
-              <w:left w:w="100.0" w:type="dxa"/>
-              <w:bottom w:w="100.0" w:type="dxa"/>
-              <w:right w:w="100.0" w:type="dxa"/>
-            </w:tcMar>
-            <w:vAlign w:val="top"/>
-          </w:tcPr>
-          <w:p>
-            <w:pPr>
-              <w:widowControl w:val="0"/>
-              <w:spacing w:line="240" w:lineRule="auto"/>
-              <w:rPr/>
-            </w:pPr>
-            <w:r>
-              <w:rPr>
-                <w:rtl w:val="0"/>
-              </w:rPr>
-              <w:t xml:space="preserve">Registration page improvements: reformatted page, added better error handling</w:t>
+            <w:shd w:fill="ff0000" w:val="clear"/>
+            <w:tcMar>
+              <w:top w:w="100.0" w:type="dxa"/>
+              <w:left w:w="100.0" w:type="dxa"/>
+              <w:bottom w:w="100.0" w:type="dxa"/>
+              <w:right w:w="100.0" w:type="dxa"/>
+            </w:tcMar>
+            <w:vAlign w:val="top"/>
+          </w:tcPr>
+          <w:p>
+            <w:pPr>
+              <w:widowControl w:val="0"/>
+              <w:spacing w:line="240" w:lineRule="auto"/>
+              <w:rPr/>
+            </w:pPr>
+            <w:r>
+              <w:rPr>
+                <w:rtl w:val="0"/>
+              </w:rPr>
+              <w:t xml:space="preserve">Ben</w:t>
+            </w:r>
+          </w:p>
+        </w:tc>
+        <w:tc>
+          <w:tcPr>
+            <w:shd w:fill="ff0000" w:val="clear"/>
+            <w:tcMar>
+              <w:top w:w="100.0" w:type="dxa"/>
+              <w:left w:w="100.0" w:type="dxa"/>
+              <w:bottom w:w="100.0" w:type="dxa"/>
+              <w:right w:w="100.0" w:type="dxa"/>
+            </w:tcMar>
+            <w:vAlign w:val="top"/>
+          </w:tcPr>
+          <w:p>
+            <w:pPr>
+              <w:widowControl w:val="0"/>
+              <w:spacing w:line="240" w:lineRule="auto"/>
+              <w:rPr/>
+            </w:pPr>
+            <w:r>
+              <w:rPr>
+                <w:rtl w:val="0"/>
+              </w:rPr>
+              <w:t xml:space="preserve">Added functionality to populate user specific and global stats on home page</w:t>
             </w:r>
           </w:p>
         </w:tc>
@@ -6634,7 +6787,7 @@
         </w:trPr>
         <w:tc>
           <w:tcPr>
-            <w:shd w:fill="6aa84f" w:val="clear"/>
+            <w:shd w:fill="d0e0e3" w:val="clear"/>
             <w:tcMar>
               <w:top w:w="100.0" w:type="dxa"/>
               <w:left w:w="100.0" w:type="dxa"/>
@@ -6659,51 +6812,51 @@
         </w:tc>
         <w:tc>
           <w:tcPr>
-            <w:shd w:fill="6aa84f" w:val="clear"/>
-            <w:tcMar>
-              <w:top w:w="100.0" w:type="dxa"/>
-              <w:left w:w="100.0" w:type="dxa"/>
-              <w:bottom w:w="100.0" w:type="dxa"/>
-              <w:right w:w="100.0" w:type="dxa"/>
-            </w:tcMar>
-            <w:vAlign w:val="top"/>
-          </w:tcPr>
-          <w:p>
-            <w:pPr>
-              <w:widowControl w:val="0"/>
-              <w:spacing w:line="240" w:lineRule="auto"/>
-              <w:rPr/>
-            </w:pPr>
-            <w:r>
-              <w:rPr>
-                <w:rtl w:val="0"/>
-              </w:rPr>
-              <w:t xml:space="preserve">Ian</w:t>
-            </w:r>
-          </w:p>
-        </w:tc>
-        <w:tc>
-          <w:tcPr>
-            <w:shd w:fill="6aa84f" w:val="clear"/>
-            <w:tcMar>
-              <w:top w:w="100.0" w:type="dxa"/>
-              <w:left w:w="100.0" w:type="dxa"/>
-              <w:bottom w:w="100.0" w:type="dxa"/>
-              <w:right w:w="100.0" w:type="dxa"/>
-            </w:tcMar>
-            <w:vAlign w:val="top"/>
-          </w:tcPr>
-          <w:p>
-            <w:pPr>
-              <w:widowControl w:val="0"/>
-              <w:spacing w:line="240" w:lineRule="auto"/>
-              <w:rPr/>
-            </w:pPr>
-            <w:r>
-              <w:rPr>
-                <w:rtl w:val="0"/>
-              </w:rPr>
-              <w:t xml:space="preserve">Added Lab 13 Submission</w:t>
+            <w:shd w:fill="d0e0e3" w:val="clear"/>
+            <w:tcMar>
+              <w:top w:w="100.0" w:type="dxa"/>
+              <w:left w:w="100.0" w:type="dxa"/>
+              <w:bottom w:w="100.0" w:type="dxa"/>
+              <w:right w:w="100.0" w:type="dxa"/>
+            </w:tcMar>
+            <w:vAlign w:val="top"/>
+          </w:tcPr>
+          <w:p>
+            <w:pPr>
+              <w:widowControl w:val="0"/>
+              <w:spacing w:line="240" w:lineRule="auto"/>
+              <w:rPr/>
+            </w:pPr>
+            <w:r>
+              <w:rPr>
+                <w:rtl w:val="0"/>
+              </w:rPr>
+              <w:t xml:space="preserve">Ethan</w:t>
+            </w:r>
+          </w:p>
+        </w:tc>
+        <w:tc>
+          <w:tcPr>
+            <w:shd w:fill="d0e0e3" w:val="clear"/>
+            <w:tcMar>
+              <w:top w:w="100.0" w:type="dxa"/>
+              <w:left w:w="100.0" w:type="dxa"/>
+              <w:bottom w:w="100.0" w:type="dxa"/>
+              <w:right w:w="100.0" w:type="dxa"/>
+            </w:tcMar>
+            <w:vAlign w:val="top"/>
+          </w:tcPr>
+          <w:p>
+            <w:pPr>
+              <w:widowControl w:val="0"/>
+              <w:spacing w:line="240" w:lineRule="auto"/>
+              <w:rPr/>
+            </w:pPr>
+            <w:r>
+              <w:rPr>
+                <w:rtl w:val="0"/>
+              </w:rPr>
+              <w:t xml:space="preserve">Registration page improvements: reformatted page, added better error handling</w:t>
             </w:r>
           </w:p>
         </w:tc>
@@ -6715,76 +6868,76 @@
         </w:trPr>
         <w:tc>
           <w:tcPr>
-            <w:shd w:fill="ff0000" w:val="clear"/>
-            <w:tcMar>
-              <w:top w:w="100.0" w:type="dxa"/>
-              <w:left w:w="100.0" w:type="dxa"/>
-              <w:bottom w:w="100.0" w:type="dxa"/>
-              <w:right w:w="100.0" w:type="dxa"/>
-            </w:tcMar>
-            <w:vAlign w:val="top"/>
-          </w:tcPr>
-          <w:p>
-            <w:pPr>
-              <w:widowControl w:val="0"/>
-              <w:spacing w:line="240" w:lineRule="auto"/>
-              <w:rPr/>
-            </w:pPr>
-            <w:r>
-              <w:rPr>
-                <w:rtl w:val="0"/>
-              </w:rPr>
-              <w:t xml:space="preserve">4/28</w:t>
-            </w:r>
-          </w:p>
-        </w:tc>
-        <w:tc>
-          <w:tcPr>
-            <w:shd w:fill="ff0000" w:val="clear"/>
-            <w:tcMar>
-              <w:top w:w="100.0" w:type="dxa"/>
-              <w:left w:w="100.0" w:type="dxa"/>
-              <w:bottom w:w="100.0" w:type="dxa"/>
-              <w:right w:w="100.0" w:type="dxa"/>
-            </w:tcMar>
-            <w:vAlign w:val="top"/>
-          </w:tcPr>
-          <w:p>
-            <w:pPr>
-              <w:widowControl w:val="0"/>
-              <w:spacing w:line="240" w:lineRule="auto"/>
-              <w:rPr/>
-            </w:pPr>
-            <w:r>
-              <w:rPr>
-                <w:rtl w:val="0"/>
-              </w:rPr>
-              <w:t xml:space="preserve">Ben</w:t>
-            </w:r>
-          </w:p>
-        </w:tc>
-        <w:tc>
-          <w:tcPr>
-            <w:shd w:fill="ff0000" w:val="clear"/>
-            <w:tcMar>
-              <w:top w:w="100.0" w:type="dxa"/>
-              <w:left w:w="100.0" w:type="dxa"/>
-              <w:bottom w:w="100.0" w:type="dxa"/>
-              <w:right w:w="100.0" w:type="dxa"/>
-            </w:tcMar>
-            <w:vAlign w:val="top"/>
-          </w:tcPr>
-          <w:p>
-            <w:pPr>
-              <w:widowControl w:val="0"/>
-              <w:spacing w:line="240" w:lineRule="auto"/>
-              <w:rPr/>
-            </w:pPr>
-            <w:r>
-              <w:rPr>
-                <w:rtl w:val="0"/>
-              </w:rPr>
-              <w:t xml:space="preserve">Added functionality to display recent user activity for all three modes of emissions activity. Limited precision for floats visible to the user across all pages.</w:t>
+            <w:shd w:fill="6aa84f" w:val="clear"/>
+            <w:tcMar>
+              <w:top w:w="100.0" w:type="dxa"/>
+              <w:left w:w="100.0" w:type="dxa"/>
+              <w:bottom w:w="100.0" w:type="dxa"/>
+              <w:right w:w="100.0" w:type="dxa"/>
+            </w:tcMar>
+            <w:vAlign w:val="top"/>
+          </w:tcPr>
+          <w:p>
+            <w:pPr>
+              <w:widowControl w:val="0"/>
+              <w:spacing w:line="240" w:lineRule="auto"/>
+              <w:rPr/>
+            </w:pPr>
+            <w:r>
+              <w:rPr>
+                <w:rtl w:val="0"/>
+              </w:rPr>
+              <w:t xml:space="preserve">4/27</w:t>
+            </w:r>
+          </w:p>
+        </w:tc>
+        <w:tc>
+          <w:tcPr>
+            <w:shd w:fill="6aa84f" w:val="clear"/>
+            <w:tcMar>
+              <w:top w:w="100.0" w:type="dxa"/>
+              <w:left w:w="100.0" w:type="dxa"/>
+              <w:bottom w:w="100.0" w:type="dxa"/>
+              <w:right w:w="100.0" w:type="dxa"/>
+            </w:tcMar>
+            <w:vAlign w:val="top"/>
+          </w:tcPr>
+          <w:p>
+            <w:pPr>
+              <w:widowControl w:val="0"/>
+              <w:spacing w:line="240" w:lineRule="auto"/>
+              <w:rPr/>
+            </w:pPr>
+            <w:r>
+              <w:rPr>
+                <w:rtl w:val="0"/>
+              </w:rPr>
+              <w:t xml:space="preserve">Ian</w:t>
+            </w:r>
+          </w:p>
+        </w:tc>
+        <w:tc>
+          <w:tcPr>
+            <w:shd w:fill="6aa84f" w:val="clear"/>
+            <w:tcMar>
+              <w:top w:w="100.0" w:type="dxa"/>
+              <w:left w:w="100.0" w:type="dxa"/>
+              <w:bottom w:w="100.0" w:type="dxa"/>
+              <w:right w:w="100.0" w:type="dxa"/>
+            </w:tcMar>
+            <w:vAlign w:val="top"/>
+          </w:tcPr>
+          <w:p>
+            <w:pPr>
+              <w:widowControl w:val="0"/>
+              <w:spacing w:line="240" w:lineRule="auto"/>
+              <w:rPr/>
+            </w:pPr>
+            <w:r>
+              <w:rPr>
+                <w:rtl w:val="0"/>
+              </w:rPr>
+              <w:t xml:space="preserve">Added Lab 13 Submission</w:t>
             </w:r>
           </w:p>
         </w:tc>
@@ -6796,76 +6949,73 @@
         </w:trPr>
         <w:tc>
           <w:tcPr>
-            <w:shd w:fill="d0e0e3" w:val="clear"/>
-            <w:tcMar>
-              <w:top w:w="100.0" w:type="dxa"/>
-              <w:left w:w="100.0" w:type="dxa"/>
-              <w:bottom w:w="100.0" w:type="dxa"/>
-              <w:right w:w="100.0" w:type="dxa"/>
-            </w:tcMar>
-            <w:vAlign w:val="top"/>
-          </w:tcPr>
-          <w:p>
-            <w:pPr>
-              <w:widowControl w:val="0"/>
-              <w:spacing w:line="240" w:lineRule="auto"/>
-              <w:rPr/>
-            </w:pPr>
-            <w:r>
-              <w:rPr>
-                <w:rtl w:val="0"/>
-              </w:rPr>
-              <w:t xml:space="preserve">4/28</w:t>
-            </w:r>
-          </w:p>
-        </w:tc>
-        <w:tc>
-          <w:tcPr>
-            <w:shd w:fill="d0e0e3" w:val="clear"/>
-            <w:tcMar>
-              <w:top w:w="100.0" w:type="dxa"/>
-              <w:left w:w="100.0" w:type="dxa"/>
-              <w:bottom w:w="100.0" w:type="dxa"/>
-              <w:right w:w="100.0" w:type="dxa"/>
-            </w:tcMar>
-            <w:vAlign w:val="top"/>
-          </w:tcPr>
-          <w:p>
-            <w:pPr>
-              <w:widowControl w:val="0"/>
-              <w:spacing w:line="240" w:lineRule="auto"/>
-              <w:rPr/>
-            </w:pPr>
-            <w:r>
-              <w:rPr>
-                <w:rtl w:val="0"/>
-              </w:rPr>
-              <w:t xml:space="preserve">Ethan</w:t>
-            </w:r>
-          </w:p>
-        </w:tc>
-        <w:tc>
-          <w:tcPr>
-            <w:shd w:fill="d0e0e3" w:val="clear"/>
-            <w:tcMar>
-              <w:top w:w="100.0" w:type="dxa"/>
-              <w:left w:w="100.0" w:type="dxa"/>
-              <w:bottom w:w="100.0" w:type="dxa"/>
-              <w:right w:w="100.0" w:type="dxa"/>
-            </w:tcMar>
-            <w:vAlign w:val="top"/>
-          </w:tcPr>
-          <w:p>
-            <w:pPr>
-              <w:widowControl w:val="0"/>
-              <w:spacing w:line="240" w:lineRule="auto"/>
-              <w:rPr/>
-            </w:pPr>
-            <w:r>
-              <w:rPr>
-                <w:rtl w:val="0"/>
-              </w:rPr>
-              <w:t xml:space="preserve">Rehauled leaderboard to include pinned user stat at top, and comparison to following user; reorganized UI</w:t>
+            <w:tcMar>
+              <w:top w:w="100.0" w:type="dxa"/>
+              <w:left w:w="100.0" w:type="dxa"/>
+              <w:bottom w:w="100.0" w:type="dxa"/>
+              <w:right w:w="100.0" w:type="dxa"/>
+            </w:tcMar>
+            <w:vAlign w:val="top"/>
+          </w:tcPr>
+          <w:p>
+            <w:pPr>
+              <w:widowControl w:val="0"/>
+              <w:spacing w:line="240" w:lineRule="auto"/>
+              <w:rPr/>
+            </w:pPr>
+            <w:r>
+              <w:rPr>
+                <w:rtl w:val="0"/>
+              </w:rPr>
+              <w:t xml:space="preserve">4/27</w:t>
+            </w:r>
+          </w:p>
+        </w:tc>
+        <w:tc>
+          <w:tcPr>
+            <w:tcMar>
+              <w:top w:w="100.0" w:type="dxa"/>
+              <w:left w:w="100.0" w:type="dxa"/>
+              <w:bottom w:w="100.0" w:type="dxa"/>
+              <w:right w:w="100.0" w:type="dxa"/>
+            </w:tcMar>
+            <w:vAlign w:val="top"/>
+          </w:tcPr>
+          <w:p>
+            <w:pPr>
+              <w:widowControl w:val="0"/>
+              <w:spacing w:line="240" w:lineRule="auto"/>
+              <w:rPr/>
+            </w:pPr>
+            <w:r>
+              <w:rPr>
+                <w:rtl w:val="0"/>
+              </w:rPr>
+              <w:t xml:space="preserve">Dayn</w:t>
+            </w:r>
+          </w:p>
+        </w:tc>
+        <w:tc>
+          <w:tcPr>
+            <w:tcMar>
+              <w:top w:w="100.0" w:type="dxa"/>
+              <w:left w:w="100.0" w:type="dxa"/>
+              <w:bottom w:w="100.0" w:type="dxa"/>
+              <w:right w:w="100.0" w:type="dxa"/>
+            </w:tcMar>
+            <w:vAlign w:val="top"/>
+          </w:tcPr>
+          <w:p>
+            <w:pPr>
+              <w:widowControl w:val="0"/>
+              <w:spacing w:line="240" w:lineRule="auto"/>
+              <w:rPr/>
+            </w:pPr>
+            <w:r>
+              <w:rPr>
+                <w:rtl w:val="0"/>
+              </w:rPr>
+              <w:t xml:space="preserve">Created the first draft of mathematical equations for our carbon score algorithm and implemented this draft into the travel and household modes to test its functionality. Inputted this data into the users data. </w:t>
             </w:r>
           </w:p>
         </w:tc>
@@ -6877,76 +7027,76 @@
         </w:trPr>
         <w:tc>
           <w:tcPr>
-            <w:shd w:fill="d0e0e3" w:val="clear"/>
-            <w:tcMar>
-              <w:top w:w="100.0" w:type="dxa"/>
-              <w:left w:w="100.0" w:type="dxa"/>
-              <w:bottom w:w="100.0" w:type="dxa"/>
-              <w:right w:w="100.0" w:type="dxa"/>
-            </w:tcMar>
-            <w:vAlign w:val="top"/>
-          </w:tcPr>
-          <w:p>
-            <w:pPr>
-              <w:widowControl w:val="0"/>
-              <w:spacing w:line="240" w:lineRule="auto"/>
-              <w:rPr/>
-            </w:pPr>
-            <w:r>
-              <w:rPr>
-                <w:rtl w:val="0"/>
-              </w:rPr>
-              <w:t xml:space="preserve">4/29</w:t>
-            </w:r>
-          </w:p>
-        </w:tc>
-        <w:tc>
-          <w:tcPr>
-            <w:shd w:fill="d0e0e3" w:val="clear"/>
-            <w:tcMar>
-              <w:top w:w="100.0" w:type="dxa"/>
-              <w:left w:w="100.0" w:type="dxa"/>
-              <w:bottom w:w="100.0" w:type="dxa"/>
-              <w:right w:w="100.0" w:type="dxa"/>
-            </w:tcMar>
-            <w:vAlign w:val="top"/>
-          </w:tcPr>
-          <w:p>
-            <w:pPr>
-              <w:widowControl w:val="0"/>
-              <w:spacing w:line="240" w:lineRule="auto"/>
-              <w:rPr/>
-            </w:pPr>
-            <w:r>
-              <w:rPr>
-                <w:rtl w:val="0"/>
-              </w:rPr>
-              <w:t xml:space="preserve">Ethan</w:t>
-            </w:r>
-          </w:p>
-        </w:tc>
-        <w:tc>
-          <w:tcPr>
-            <w:shd w:fill="d0e0e3" w:val="clear"/>
-            <w:tcMar>
-              <w:top w:w="100.0" w:type="dxa"/>
-              <w:left w:w="100.0" w:type="dxa"/>
-              <w:bottom w:w="100.0" w:type="dxa"/>
-              <w:right w:w="100.0" w:type="dxa"/>
-            </w:tcMar>
-            <w:vAlign w:val="top"/>
-          </w:tcPr>
-          <w:p>
-            <w:pPr>
-              <w:widowControl w:val="0"/>
-              <w:spacing w:line="240" w:lineRule="auto"/>
-              <w:rPr/>
-            </w:pPr>
-            <w:r>
-              <w:rPr>
-                <w:rtl w:val="0"/>
-              </w:rPr>
-              <w:t xml:space="preserve">Rehauled UI of login page; improved error handling</w:t>
+            <w:shd w:fill="ff0000" w:val="clear"/>
+            <w:tcMar>
+              <w:top w:w="100.0" w:type="dxa"/>
+              <w:left w:w="100.0" w:type="dxa"/>
+              <w:bottom w:w="100.0" w:type="dxa"/>
+              <w:right w:w="100.0" w:type="dxa"/>
+            </w:tcMar>
+            <w:vAlign w:val="top"/>
+          </w:tcPr>
+          <w:p>
+            <w:pPr>
+              <w:widowControl w:val="0"/>
+              <w:spacing w:line="240" w:lineRule="auto"/>
+              <w:rPr/>
+            </w:pPr>
+            <w:r>
+              <w:rPr>
+                <w:rtl w:val="0"/>
+              </w:rPr>
+              <w:t xml:space="preserve">4/28</w:t>
+            </w:r>
+          </w:p>
+        </w:tc>
+        <w:tc>
+          <w:tcPr>
+            <w:shd w:fill="ff0000" w:val="clear"/>
+            <w:tcMar>
+              <w:top w:w="100.0" w:type="dxa"/>
+              <w:left w:w="100.0" w:type="dxa"/>
+              <w:bottom w:w="100.0" w:type="dxa"/>
+              <w:right w:w="100.0" w:type="dxa"/>
+            </w:tcMar>
+            <w:vAlign w:val="top"/>
+          </w:tcPr>
+          <w:p>
+            <w:pPr>
+              <w:widowControl w:val="0"/>
+              <w:spacing w:line="240" w:lineRule="auto"/>
+              <w:rPr/>
+            </w:pPr>
+            <w:r>
+              <w:rPr>
+                <w:rtl w:val="0"/>
+              </w:rPr>
+              <w:t xml:space="preserve">Ben</w:t>
+            </w:r>
+          </w:p>
+        </w:tc>
+        <w:tc>
+          <w:tcPr>
+            <w:shd w:fill="ff0000" w:val="clear"/>
+            <w:tcMar>
+              <w:top w:w="100.0" w:type="dxa"/>
+              <w:left w:w="100.0" w:type="dxa"/>
+              <w:bottom w:w="100.0" w:type="dxa"/>
+              <w:right w:w="100.0" w:type="dxa"/>
+            </w:tcMar>
+            <w:vAlign w:val="top"/>
+          </w:tcPr>
+          <w:p>
+            <w:pPr>
+              <w:widowControl w:val="0"/>
+              <w:spacing w:line="240" w:lineRule="auto"/>
+              <w:rPr/>
+            </w:pPr>
+            <w:r>
+              <w:rPr>
+                <w:rtl w:val="0"/>
+              </w:rPr>
+              <w:t xml:space="preserve">Added functionality to display recent user activity for all three modes of emissions activity. Limited precision for floats visible to the user across all pages.</w:t>
             </w:r>
           </w:p>
         </w:tc>
@@ -6977,7 +7127,7 @@
               <w:rPr>
                 <w:rtl w:val="0"/>
               </w:rPr>
-              <w:t xml:space="preserve">4/30</w:t>
+              <w:t xml:space="preserve">4/28</w:t>
             </w:r>
           </w:p>
         </w:tc>
@@ -7027,7 +7177,7 @@
               <w:rPr>
                 <w:rtl w:val="0"/>
               </w:rPr>
-              <w:t xml:space="preserve">Modified minor styling in login/footer, created about page, edited input box for profile description</w:t>
+              <w:t xml:space="preserve">Rehauled leaderboard to include pinned user stat at top, and comparison to following user; reorganized UI</w:t>
             </w:r>
           </w:p>
         </w:tc>
@@ -7039,9 +7189,6 @@
         </w:trPr>
         <w:tc>
           <w:tcPr>
-            <w:tcBorders>
-              <w:bottom w:color="000000" w:space="0" w:sz="24" w:val="single"/>
-            </w:tcBorders>
             <w:shd w:fill="d0e0e3" w:val="clear"/>
             <w:tcMar>
               <w:top w:w="100.0" w:type="dxa"/>
@@ -7061,15 +7208,12 @@
               <w:rPr>
                 <w:rtl w:val="0"/>
               </w:rPr>
-              <w:t xml:space="preserve">5/1</w:t>
-            </w:r>
-          </w:p>
-        </w:tc>
-        <w:tc>
-          <w:tcPr>
-            <w:tcBorders>
-              <w:bottom w:color="000000" w:space="0" w:sz="24" w:val="single"/>
-            </w:tcBorders>
+              <w:t xml:space="preserve">4/29</w:t>
+            </w:r>
+          </w:p>
+        </w:tc>
+        <w:tc>
+          <w:tcPr>
             <w:shd w:fill="d0e0e3" w:val="clear"/>
             <w:tcMar>
               <w:top w:w="100.0" w:type="dxa"/>
@@ -7095,9 +7239,6 @@
         </w:tc>
         <w:tc>
           <w:tcPr>
-            <w:tcBorders>
-              <w:bottom w:color="000000" w:space="0" w:sz="24" w:val="single"/>
-            </w:tcBorders>
             <w:shd w:fill="d0e0e3" w:val="clear"/>
             <w:tcMar>
               <w:top w:w="100.0" w:type="dxa"/>
@@ -7117,7 +7258,7 @@
               <w:rPr>
                 <w:rtl w:val="0"/>
               </w:rPr>
-              <w:t xml:space="preserve">Updated style documentation</w:t>
+              <w:t xml:space="preserve">Rehauled UI of login page; improved error handling</w:t>
             </w:r>
           </w:p>
         </w:tc>
@@ -7129,85 +7270,76 @@
         </w:trPr>
         <w:tc>
           <w:tcPr>
-            <w:tcBorders>
-              <w:top w:color="000000" w:space="0" w:sz="24" w:val="single"/>
-            </w:tcBorders>
-            <w:shd w:fill="ff0000" w:val="clear"/>
-            <w:tcMar>
-              <w:top w:w="100.0" w:type="dxa"/>
-              <w:left w:w="100.0" w:type="dxa"/>
-              <w:bottom w:w="100.0" w:type="dxa"/>
-              <w:right w:w="100.0" w:type="dxa"/>
-            </w:tcMar>
-            <w:vAlign w:val="top"/>
-          </w:tcPr>
-          <w:p>
-            <w:pPr>
-              <w:widowControl w:val="0"/>
-              <w:spacing w:line="240" w:lineRule="auto"/>
-              <w:rPr/>
-            </w:pPr>
-            <w:r>
-              <w:rPr>
-                <w:rtl w:val="0"/>
-              </w:rPr>
-              <w:t xml:space="preserve">5/2</w:t>
-            </w:r>
-          </w:p>
-        </w:tc>
-        <w:tc>
-          <w:tcPr>
-            <w:tcBorders>
-              <w:top w:color="000000" w:space="0" w:sz="24" w:val="single"/>
-            </w:tcBorders>
-            <w:shd w:fill="ff0000" w:val="clear"/>
-            <w:tcMar>
-              <w:top w:w="100.0" w:type="dxa"/>
-              <w:left w:w="100.0" w:type="dxa"/>
-              <w:bottom w:w="100.0" w:type="dxa"/>
-              <w:right w:w="100.0" w:type="dxa"/>
-            </w:tcMar>
-            <w:vAlign w:val="top"/>
-          </w:tcPr>
-          <w:p>
-            <w:pPr>
-              <w:widowControl w:val="0"/>
-              <w:spacing w:line="240" w:lineRule="auto"/>
-              <w:rPr/>
-            </w:pPr>
-            <w:r>
-              <w:rPr>
-                <w:rtl w:val="0"/>
-              </w:rPr>
-              <w:t xml:space="preserve">Ben</w:t>
-            </w:r>
-          </w:p>
-        </w:tc>
-        <w:tc>
-          <w:tcPr>
-            <w:tcBorders>
-              <w:top w:color="000000" w:space="0" w:sz="24" w:val="single"/>
-            </w:tcBorders>
-            <w:shd w:fill="ff0000" w:val="clear"/>
-            <w:tcMar>
-              <w:top w:w="100.0" w:type="dxa"/>
-              <w:left w:w="100.0" w:type="dxa"/>
-              <w:bottom w:w="100.0" w:type="dxa"/>
-              <w:right w:w="100.0" w:type="dxa"/>
-            </w:tcMar>
-            <w:vAlign w:val="top"/>
-          </w:tcPr>
-          <w:p>
-            <w:pPr>
-              <w:widowControl w:val="0"/>
-              <w:spacing w:line="240" w:lineRule="auto"/>
-              <w:rPr/>
-            </w:pPr>
-            <w:r>
-              <w:rPr>
-                <w:rtl w:val="0"/>
-              </w:rPr>
-              <w:t xml:space="preserve">Added more in-depth user-specific and global stats to home page so users can compare their stats to sitewide stats</w:t>
+            <w:shd w:fill="d0e0e3" w:val="clear"/>
+            <w:tcMar>
+              <w:top w:w="100.0" w:type="dxa"/>
+              <w:left w:w="100.0" w:type="dxa"/>
+              <w:bottom w:w="100.0" w:type="dxa"/>
+              <w:right w:w="100.0" w:type="dxa"/>
+            </w:tcMar>
+            <w:vAlign w:val="top"/>
+          </w:tcPr>
+          <w:p>
+            <w:pPr>
+              <w:widowControl w:val="0"/>
+              <w:spacing w:line="240" w:lineRule="auto"/>
+              <w:rPr/>
+            </w:pPr>
+            <w:r>
+              <w:rPr>
+                <w:rtl w:val="0"/>
+              </w:rPr>
+              <w:t xml:space="preserve">4/30</w:t>
+            </w:r>
+          </w:p>
+        </w:tc>
+        <w:tc>
+          <w:tcPr>
+            <w:shd w:fill="d0e0e3" w:val="clear"/>
+            <w:tcMar>
+              <w:top w:w="100.0" w:type="dxa"/>
+              <w:left w:w="100.0" w:type="dxa"/>
+              <w:bottom w:w="100.0" w:type="dxa"/>
+              <w:right w:w="100.0" w:type="dxa"/>
+            </w:tcMar>
+            <w:vAlign w:val="top"/>
+          </w:tcPr>
+          <w:p>
+            <w:pPr>
+              <w:widowControl w:val="0"/>
+              <w:spacing w:line="240" w:lineRule="auto"/>
+              <w:rPr/>
+            </w:pPr>
+            <w:r>
+              <w:rPr>
+                <w:rtl w:val="0"/>
+              </w:rPr>
+              <w:t xml:space="preserve">Ethan</w:t>
+            </w:r>
+          </w:p>
+        </w:tc>
+        <w:tc>
+          <w:tcPr>
+            <w:shd w:fill="d0e0e3" w:val="clear"/>
+            <w:tcMar>
+              <w:top w:w="100.0" w:type="dxa"/>
+              <w:left w:w="100.0" w:type="dxa"/>
+              <w:bottom w:w="100.0" w:type="dxa"/>
+              <w:right w:w="100.0" w:type="dxa"/>
+            </w:tcMar>
+            <w:vAlign w:val="top"/>
+          </w:tcPr>
+          <w:p>
+            <w:pPr>
+              <w:widowControl w:val="0"/>
+              <w:spacing w:line="240" w:lineRule="auto"/>
+              <w:rPr/>
+            </w:pPr>
+            <w:r>
+              <w:rPr>
+                <w:rtl w:val="0"/>
+              </w:rPr>
+              <w:t xml:space="preserve">Modified minor styling in login/footer, created about page, edited input box for profile description</w:t>
             </w:r>
           </w:p>
         </w:tc>
@@ -7219,6 +7351,9 @@
         </w:trPr>
         <w:tc>
           <w:tcPr>
+            <w:tcBorders>
+              <w:bottom w:color="000000" w:space="0" w:sz="24" w:val="single"/>
+            </w:tcBorders>
             <w:shd w:fill="d0e0e3" w:val="clear"/>
             <w:tcMar>
               <w:top w:w="100.0" w:type="dxa"/>
@@ -7238,12 +7373,164 @@
               <w:rPr>
                 <w:rtl w:val="0"/>
               </w:rPr>
+              <w:t xml:space="preserve">5/1</w:t>
+            </w:r>
+          </w:p>
+        </w:tc>
+        <w:tc>
+          <w:tcPr>
+            <w:tcBorders>
+              <w:bottom w:color="000000" w:space="0" w:sz="24" w:val="single"/>
+            </w:tcBorders>
+            <w:shd w:fill="d0e0e3" w:val="clear"/>
+            <w:tcMar>
+              <w:top w:w="100.0" w:type="dxa"/>
+              <w:left w:w="100.0" w:type="dxa"/>
+              <w:bottom w:w="100.0" w:type="dxa"/>
+              <w:right w:w="100.0" w:type="dxa"/>
+            </w:tcMar>
+            <w:vAlign w:val="top"/>
+          </w:tcPr>
+          <w:p>
+            <w:pPr>
+              <w:widowControl w:val="0"/>
+              <w:spacing w:line="240" w:lineRule="auto"/>
+              <w:rPr/>
+            </w:pPr>
+            <w:r>
+              <w:rPr>
+                <w:rtl w:val="0"/>
+              </w:rPr>
+              <w:t xml:space="preserve">Ethan</w:t>
+            </w:r>
+          </w:p>
+        </w:tc>
+        <w:tc>
+          <w:tcPr>
+            <w:tcBorders>
+              <w:bottom w:color="000000" w:space="0" w:sz="24" w:val="single"/>
+            </w:tcBorders>
+            <w:shd w:fill="d0e0e3" w:val="clear"/>
+            <w:tcMar>
+              <w:top w:w="100.0" w:type="dxa"/>
+              <w:left w:w="100.0" w:type="dxa"/>
+              <w:bottom w:w="100.0" w:type="dxa"/>
+              <w:right w:w="100.0" w:type="dxa"/>
+            </w:tcMar>
+            <w:vAlign w:val="top"/>
+          </w:tcPr>
+          <w:p>
+            <w:pPr>
+              <w:widowControl w:val="0"/>
+              <w:spacing w:line="240" w:lineRule="auto"/>
+              <w:rPr/>
+            </w:pPr>
+            <w:r>
+              <w:rPr>
+                <w:rtl w:val="0"/>
+              </w:rPr>
+              <w:t xml:space="preserve">Updated style documentation</w:t>
+            </w:r>
+          </w:p>
+        </w:tc>
+      </w:tr>
+      <w:tr>
+        <w:trPr>
+          <w:cantSplit w:val="0"/>
+          <w:tblHeader w:val="0"/>
+        </w:trPr>
+        <w:tc>
+          <w:tcPr>
+            <w:tcBorders>
+              <w:top w:color="000000" w:space="0" w:sz="24" w:val="single"/>
+            </w:tcBorders>
+            <w:shd w:fill="ff0000" w:val="clear"/>
+            <w:tcMar>
+              <w:top w:w="100.0" w:type="dxa"/>
+              <w:left w:w="100.0" w:type="dxa"/>
+              <w:bottom w:w="100.0" w:type="dxa"/>
+              <w:right w:w="100.0" w:type="dxa"/>
+            </w:tcMar>
+            <w:vAlign w:val="top"/>
+          </w:tcPr>
+          <w:p>
+            <w:pPr>
+              <w:widowControl w:val="0"/>
+              <w:spacing w:line="240" w:lineRule="auto"/>
+              <w:rPr/>
+            </w:pPr>
+            <w:r>
+              <w:rPr>
+                <w:rtl w:val="0"/>
+              </w:rPr>
               <w:t xml:space="preserve">5/2</w:t>
             </w:r>
           </w:p>
         </w:tc>
         <w:tc>
           <w:tcPr>
+            <w:tcBorders>
+              <w:top w:color="000000" w:space="0" w:sz="24" w:val="single"/>
+            </w:tcBorders>
+            <w:shd w:fill="ff0000" w:val="clear"/>
+            <w:tcMar>
+              <w:top w:w="100.0" w:type="dxa"/>
+              <w:left w:w="100.0" w:type="dxa"/>
+              <w:bottom w:w="100.0" w:type="dxa"/>
+              <w:right w:w="100.0" w:type="dxa"/>
+            </w:tcMar>
+            <w:vAlign w:val="top"/>
+          </w:tcPr>
+          <w:p>
+            <w:pPr>
+              <w:widowControl w:val="0"/>
+              <w:spacing w:line="240" w:lineRule="auto"/>
+              <w:rPr/>
+            </w:pPr>
+            <w:r>
+              <w:rPr>
+                <w:rtl w:val="0"/>
+              </w:rPr>
+              <w:t xml:space="preserve">Ben</w:t>
+            </w:r>
+          </w:p>
+        </w:tc>
+        <w:tc>
+          <w:tcPr>
+            <w:tcBorders>
+              <w:top w:color="000000" w:space="0" w:sz="24" w:val="single"/>
+            </w:tcBorders>
+            <w:shd w:fill="ff0000" w:val="clear"/>
+            <w:tcMar>
+              <w:top w:w="100.0" w:type="dxa"/>
+              <w:left w:w="100.0" w:type="dxa"/>
+              <w:bottom w:w="100.0" w:type="dxa"/>
+              <w:right w:w="100.0" w:type="dxa"/>
+            </w:tcMar>
+            <w:vAlign w:val="top"/>
+          </w:tcPr>
+          <w:p>
+            <w:pPr>
+              <w:widowControl w:val="0"/>
+              <w:spacing w:line="240" w:lineRule="auto"/>
+              <w:rPr/>
+            </w:pPr>
+            <w:r>
+              <w:rPr>
+                <w:rtl w:val="0"/>
+              </w:rPr>
+              <w:t xml:space="preserve">Added more in-depth user-specific and global stats to home page so users can compare their stats to sitewide stats</w:t>
+            </w:r>
+          </w:p>
+        </w:tc>
+      </w:tr>
+      <w:tr>
+        <w:trPr>
+          <w:cantSplit w:val="0"/>
+          <w:tblHeader w:val="0"/>
+        </w:trPr>
+        <w:tc>
+          <w:tcPr>
             <w:shd w:fill="d0e0e3" w:val="clear"/>
             <w:tcMar>
               <w:top w:w="100.0" w:type="dxa"/>
@@ -7263,6 +7550,31 @@
               <w:rPr>
                 <w:rtl w:val="0"/>
               </w:rPr>
+              <w:t xml:space="preserve">5/2</w:t>
+            </w:r>
+          </w:p>
+        </w:tc>
+        <w:tc>
+          <w:tcPr>
+            <w:shd w:fill="d0e0e3" w:val="clear"/>
+            <w:tcMar>
+              <w:top w:w="100.0" w:type="dxa"/>
+              <w:left w:w="100.0" w:type="dxa"/>
+              <w:bottom w:w="100.0" w:type="dxa"/>
+              <w:right w:w="100.0" w:type="dxa"/>
+            </w:tcMar>
+            <w:vAlign w:val="top"/>
+          </w:tcPr>
+          <w:p>
+            <w:pPr>
+              <w:widowControl w:val="0"/>
+              <w:spacing w:line="240" w:lineRule="auto"/>
+              <w:rPr/>
+            </w:pPr>
+            <w:r>
+              <w:rPr>
+                <w:rtl w:val="0"/>
+              </w:rPr>
               <w:t xml:space="preserve">Ethan</w:t>
             </w:r>
           </w:p>
@@ -7289,6 +7601,564 @@
                 <w:rtl w:val="0"/>
               </w:rPr>
               <w:t xml:space="preserve">Changed UI of log page, added more user feedback, and added error handling to prevent user from entering bad input</w:t>
+            </w:r>
+          </w:p>
+        </w:tc>
+      </w:tr>
+      <w:tr>
+        <w:trPr>
+          <w:cantSplit w:val="0"/>
+          <w:tblHeader w:val="0"/>
+        </w:trPr>
+        <w:tc>
+          <w:tcPr>
+            <w:tcMar>
+              <w:top w:w="100.0" w:type="dxa"/>
+              <w:left w:w="100.0" w:type="dxa"/>
+              <w:bottom w:w="100.0" w:type="dxa"/>
+              <w:right w:w="100.0" w:type="dxa"/>
+            </w:tcMar>
+            <w:vAlign w:val="top"/>
+          </w:tcPr>
+          <w:p>
+            <w:pPr>
+              <w:widowControl w:val="0"/>
+              <w:spacing w:line="240" w:lineRule="auto"/>
+              <w:rPr/>
+            </w:pPr>
+            <w:r>
+              <w:rPr>
+                <w:rtl w:val="0"/>
+              </w:rPr>
+              <w:t xml:space="preserve">5/2</w:t>
+            </w:r>
+          </w:p>
+        </w:tc>
+        <w:tc>
+          <w:tcPr>
+            <w:tcMar>
+              <w:top w:w="100.0" w:type="dxa"/>
+              <w:left w:w="100.0" w:type="dxa"/>
+              <w:bottom w:w="100.0" w:type="dxa"/>
+              <w:right w:w="100.0" w:type="dxa"/>
+            </w:tcMar>
+            <w:vAlign w:val="top"/>
+          </w:tcPr>
+          <w:p>
+            <w:pPr>
+              <w:widowControl w:val="0"/>
+              <w:spacing w:line="240" w:lineRule="auto"/>
+              <w:rPr/>
+            </w:pPr>
+            <w:r>
+              <w:rPr>
+                <w:rtl w:val="0"/>
+              </w:rPr>
+              <w:t xml:space="preserve">Dayn </w:t>
+            </w:r>
+          </w:p>
+        </w:tc>
+        <w:tc>
+          <w:tcPr>
+            <w:tcMar>
+              <w:top w:w="100.0" w:type="dxa"/>
+              <w:left w:w="100.0" w:type="dxa"/>
+              <w:bottom w:w="100.0" w:type="dxa"/>
+              <w:right w:w="100.0" w:type="dxa"/>
+            </w:tcMar>
+            <w:vAlign w:val="top"/>
+          </w:tcPr>
+          <w:p>
+            <w:pPr>
+              <w:widowControl w:val="0"/>
+              <w:spacing w:line="240" w:lineRule="auto"/>
+              <w:rPr/>
+            </w:pPr>
+            <w:r>
+              <w:rPr>
+                <w:rtl w:val="0"/>
+              </w:rPr>
+              <w:t xml:space="preserve">Implemented the final carbon score algorithm. Changes include, adding travel modes walking and biking that decreased the score, as well as changing bus travel mode and money purchased on fruits/vegetables to decrease the score. Also changed the initial carbon score for users from 50 to 500. </w:t>
+            </w:r>
+          </w:p>
+        </w:tc>
+      </w:tr>
+      <w:tr>
+        <w:trPr>
+          <w:cantSplit w:val="0"/>
+          <w:tblHeader w:val="0"/>
+        </w:trPr>
+        <w:tc>
+          <w:tcPr>
+            <w:tcMar>
+              <w:top w:w="100.0" w:type="dxa"/>
+              <w:left w:w="100.0" w:type="dxa"/>
+              <w:bottom w:w="100.0" w:type="dxa"/>
+              <w:right w:w="100.0" w:type="dxa"/>
+            </w:tcMar>
+            <w:vAlign w:val="top"/>
+          </w:tcPr>
+          <w:p>
+            <w:pPr>
+              <w:widowControl w:val="0"/>
+              <w:spacing w:line="240" w:lineRule="auto"/>
+              <w:rPr/>
+            </w:pPr>
+            <w:r>
+              <w:rPr>
+                <w:rtl w:val="0"/>
+              </w:rPr>
+              <w:t xml:space="preserve">5/3</w:t>
+            </w:r>
+          </w:p>
+        </w:tc>
+        <w:tc>
+          <w:tcPr>
+            <w:tcMar>
+              <w:top w:w="100.0" w:type="dxa"/>
+              <w:left w:w="100.0" w:type="dxa"/>
+              <w:bottom w:w="100.0" w:type="dxa"/>
+              <w:right w:w="100.0" w:type="dxa"/>
+            </w:tcMar>
+            <w:vAlign w:val="top"/>
+          </w:tcPr>
+          <w:p>
+            <w:pPr>
+              <w:widowControl w:val="0"/>
+              <w:spacing w:line="240" w:lineRule="auto"/>
+              <w:rPr/>
+            </w:pPr>
+            <w:r>
+              <w:rPr>
+                <w:rtl w:val="0"/>
+              </w:rPr>
+              <w:t xml:space="preserve">Ben</w:t>
+            </w:r>
+          </w:p>
+        </w:tc>
+        <w:tc>
+          <w:tcPr>
+            <w:tcMar>
+              <w:top w:w="100.0" w:type="dxa"/>
+              <w:left w:w="100.0" w:type="dxa"/>
+              <w:bottom w:w="100.0" w:type="dxa"/>
+              <w:right w:w="100.0" w:type="dxa"/>
+            </w:tcMar>
+            <w:vAlign w:val="top"/>
+          </w:tcPr>
+          <w:p>
+            <w:pPr>
+              <w:widowControl w:val="0"/>
+              <w:spacing w:line="240" w:lineRule="auto"/>
+              <w:rPr/>
+            </w:pPr>
+            <w:r>
+              <w:rPr>
+                <w:rtl w:val="0"/>
+              </w:rPr>
+              <w:t xml:space="preserve">Bug fixes and refactoring</w:t>
+            </w:r>
+          </w:p>
+        </w:tc>
+      </w:tr>
+      <w:tr>
+        <w:trPr>
+          <w:cantSplit w:val="0"/>
+          <w:tblHeader w:val="0"/>
+        </w:trPr>
+        <w:tc>
+          <w:tcPr>
+            <w:shd w:fill="d0e0e3" w:val="clear"/>
+            <w:tcMar>
+              <w:top w:w="100.0" w:type="dxa"/>
+              <w:left w:w="100.0" w:type="dxa"/>
+              <w:bottom w:w="100.0" w:type="dxa"/>
+              <w:right w:w="100.0" w:type="dxa"/>
+            </w:tcMar>
+            <w:vAlign w:val="top"/>
+          </w:tcPr>
+          <w:p>
+            <w:pPr>
+              <w:widowControl w:val="0"/>
+              <w:spacing w:line="240" w:lineRule="auto"/>
+              <w:rPr/>
+            </w:pPr>
+            <w:r>
+              <w:rPr>
+                <w:rtl w:val="0"/>
+              </w:rPr>
+              <w:t xml:space="preserve">5/3</w:t>
+            </w:r>
+          </w:p>
+        </w:tc>
+        <w:tc>
+          <w:tcPr>
+            <w:shd w:fill="d0e0e3" w:val="clear"/>
+            <w:tcMar>
+              <w:top w:w="100.0" w:type="dxa"/>
+              <w:left w:w="100.0" w:type="dxa"/>
+              <w:bottom w:w="100.0" w:type="dxa"/>
+              <w:right w:w="100.0" w:type="dxa"/>
+            </w:tcMar>
+            <w:vAlign w:val="top"/>
+          </w:tcPr>
+          <w:p>
+            <w:pPr>
+              <w:widowControl w:val="0"/>
+              <w:spacing w:line="240" w:lineRule="auto"/>
+              <w:rPr/>
+            </w:pPr>
+            <w:r>
+              <w:rPr>
+                <w:rtl w:val="0"/>
+              </w:rPr>
+              <w:t xml:space="preserve">Ethan</w:t>
+            </w:r>
+          </w:p>
+        </w:tc>
+        <w:tc>
+          <w:tcPr>
+            <w:shd w:fill="d0e0e3" w:val="clear"/>
+            <w:tcMar>
+              <w:top w:w="100.0" w:type="dxa"/>
+              <w:left w:w="100.0" w:type="dxa"/>
+              <w:bottom w:w="100.0" w:type="dxa"/>
+              <w:right w:w="100.0" w:type="dxa"/>
+            </w:tcMar>
+            <w:vAlign w:val="top"/>
+          </w:tcPr>
+          <w:p>
+            <w:pPr>
+              <w:widowControl w:val="0"/>
+              <w:spacing w:line="240" w:lineRule="auto"/>
+              <w:rPr/>
+            </w:pPr>
+            <w:r>
+              <w:rPr>
+                <w:rtl w:val="0"/>
+              </w:rPr>
+              <w:t xml:space="preserve">Moved some data from home page to separate stats page, formatted stats page, and added links to page</w:t>
+            </w:r>
+          </w:p>
+        </w:tc>
+      </w:tr>
+      <w:tr>
+        <w:trPr>
+          <w:cantSplit w:val="0"/>
+          <w:tblHeader w:val="0"/>
+        </w:trPr>
+        <w:tc>
+          <w:tcPr>
+            <w:tcMar>
+              <w:top w:w="100.0" w:type="dxa"/>
+              <w:left w:w="100.0" w:type="dxa"/>
+              <w:bottom w:w="100.0" w:type="dxa"/>
+              <w:right w:w="100.0" w:type="dxa"/>
+            </w:tcMar>
+            <w:vAlign w:val="top"/>
+          </w:tcPr>
+          <w:p>
+            <w:pPr>
+              <w:widowControl w:val="0"/>
+              <w:spacing w:line="240" w:lineRule="auto"/>
+              <w:rPr/>
+            </w:pPr>
+            <w:r>
+              <w:rPr>
+                <w:rtl w:val="0"/>
+              </w:rPr>
+              <w:t xml:space="preserve">5/3</w:t>
+            </w:r>
+          </w:p>
+        </w:tc>
+        <w:tc>
+          <w:tcPr>
+            <w:tcMar>
+              <w:top w:w="100.0" w:type="dxa"/>
+              <w:left w:w="100.0" w:type="dxa"/>
+              <w:bottom w:w="100.0" w:type="dxa"/>
+              <w:right w:w="100.0" w:type="dxa"/>
+            </w:tcMar>
+            <w:vAlign w:val="top"/>
+          </w:tcPr>
+          <w:p>
+            <w:pPr>
+              <w:widowControl w:val="0"/>
+              <w:spacing w:line="240" w:lineRule="auto"/>
+              <w:rPr/>
+            </w:pPr>
+            <w:r>
+              <w:rPr>
+                <w:rtl w:val="0"/>
+              </w:rPr>
+              <w:t xml:space="preserve">Dayn</w:t>
+            </w:r>
+          </w:p>
+        </w:tc>
+        <w:tc>
+          <w:tcPr>
+            <w:tcMar>
+              <w:top w:w="100.0" w:type="dxa"/>
+              <w:left w:w="100.0" w:type="dxa"/>
+              <w:bottom w:w="100.0" w:type="dxa"/>
+              <w:right w:w="100.0" w:type="dxa"/>
+            </w:tcMar>
+            <w:vAlign w:val="top"/>
+          </w:tcPr>
+          <w:p>
+            <w:pPr>
+              <w:widowControl w:val="0"/>
+              <w:spacing w:line="240" w:lineRule="auto"/>
+              <w:rPr/>
+            </w:pPr>
+            <w:r>
+              <w:rPr>
+                <w:rtl w:val="0"/>
+              </w:rPr>
+              <w:t xml:space="preserve">Fixed small bugs involving the carbon score and the required input data for the log page. Also fixed a string concatenation error when inputting the carbon score for the household emissions on the backend. </w:t>
+            </w:r>
+          </w:p>
+        </w:tc>
+      </w:tr>
+      <w:tr>
+        <w:trPr>
+          <w:cantSplit w:val="0"/>
+          <w:tblHeader w:val="0"/>
+        </w:trPr>
+        <w:tc>
+          <w:tcPr>
+            <w:shd w:fill="6aa84f" w:val="clear"/>
+            <w:tcMar>
+              <w:top w:w="100.0" w:type="dxa"/>
+              <w:left w:w="100.0" w:type="dxa"/>
+              <w:bottom w:w="100.0" w:type="dxa"/>
+              <w:right w:w="100.0" w:type="dxa"/>
+            </w:tcMar>
+            <w:vAlign w:val="top"/>
+          </w:tcPr>
+          <w:p>
+            <w:pPr>
+              <w:widowControl w:val="0"/>
+              <w:spacing w:line="240" w:lineRule="auto"/>
+              <w:rPr/>
+            </w:pPr>
+            <w:r>
+              <w:rPr>
+                <w:rtl w:val="0"/>
+              </w:rPr>
+              <w:t xml:space="preserve">5/3</w:t>
+            </w:r>
+          </w:p>
+        </w:tc>
+        <w:tc>
+          <w:tcPr>
+            <w:shd w:fill="6aa84f" w:val="clear"/>
+            <w:tcMar>
+              <w:top w:w="100.0" w:type="dxa"/>
+              <w:left w:w="100.0" w:type="dxa"/>
+              <w:bottom w:w="100.0" w:type="dxa"/>
+              <w:right w:w="100.0" w:type="dxa"/>
+            </w:tcMar>
+            <w:vAlign w:val="top"/>
+          </w:tcPr>
+          <w:p>
+            <w:pPr>
+              <w:widowControl w:val="0"/>
+              <w:spacing w:line="240" w:lineRule="auto"/>
+              <w:rPr/>
+            </w:pPr>
+            <w:r>
+              <w:rPr>
+                <w:rtl w:val="0"/>
+              </w:rPr>
+              <w:t xml:space="preserve">Ian</w:t>
+            </w:r>
+          </w:p>
+        </w:tc>
+        <w:tc>
+          <w:tcPr>
+            <w:shd w:fill="6aa84f" w:val="clear"/>
+            <w:tcMar>
+              <w:top w:w="100.0" w:type="dxa"/>
+              <w:left w:w="100.0" w:type="dxa"/>
+              <w:bottom w:w="100.0" w:type="dxa"/>
+              <w:right w:w="100.0" w:type="dxa"/>
+            </w:tcMar>
+            <w:vAlign w:val="top"/>
+          </w:tcPr>
+          <w:p>
+            <w:pPr>
+              <w:widowControl w:val="0"/>
+              <w:spacing w:line="240" w:lineRule="auto"/>
+              <w:rPr/>
+            </w:pPr>
+            <w:r>
+              <w:rPr>
+                <w:rtl w:val="0"/>
+              </w:rPr>
+              <w:t xml:space="preserve">Added user data</w:t>
+            </w:r>
+          </w:p>
+        </w:tc>
+      </w:tr>
+      <w:tr>
+        <w:trPr>
+          <w:cantSplit w:val="0"/>
+          <w:tblHeader w:val="0"/>
+        </w:trPr>
+        <w:tc>
+          <w:tcPr>
+            <w:shd w:fill="d0e0e3" w:val="clear"/>
+            <w:tcMar>
+              <w:top w:w="100.0" w:type="dxa"/>
+              <w:left w:w="100.0" w:type="dxa"/>
+              <w:bottom w:w="100.0" w:type="dxa"/>
+              <w:right w:w="100.0" w:type="dxa"/>
+            </w:tcMar>
+            <w:vAlign w:val="top"/>
+          </w:tcPr>
+          <w:p>
+            <w:pPr>
+              <w:widowControl w:val="0"/>
+              <w:spacing w:line="240" w:lineRule="auto"/>
+              <w:rPr/>
+            </w:pPr>
+            <w:r>
+              <w:rPr>
+                <w:rtl w:val="0"/>
+              </w:rPr>
+              <w:t xml:space="preserve">5/4</w:t>
+            </w:r>
+          </w:p>
+        </w:tc>
+        <w:tc>
+          <w:tcPr>
+            <w:shd w:fill="d0e0e3" w:val="clear"/>
+            <w:tcMar>
+              <w:top w:w="100.0" w:type="dxa"/>
+              <w:left w:w="100.0" w:type="dxa"/>
+              <w:bottom w:w="100.0" w:type="dxa"/>
+              <w:right w:w="100.0" w:type="dxa"/>
+            </w:tcMar>
+            <w:vAlign w:val="top"/>
+          </w:tcPr>
+          <w:p>
+            <w:pPr>
+              <w:widowControl w:val="0"/>
+              <w:spacing w:line="240" w:lineRule="auto"/>
+              <w:rPr/>
+            </w:pPr>
+            <w:r>
+              <w:rPr>
+                <w:rtl w:val="0"/>
+              </w:rPr>
+              <w:t xml:space="preserve">Ethan</w:t>
+            </w:r>
+          </w:p>
+        </w:tc>
+        <w:tc>
+          <w:tcPr>
+            <w:shd w:fill="d0e0e3" w:val="clear"/>
+            <w:tcMar>
+              <w:top w:w="100.0" w:type="dxa"/>
+              <w:left w:w="100.0" w:type="dxa"/>
+              <w:bottom w:w="100.0" w:type="dxa"/>
+              <w:right w:w="100.0" w:type="dxa"/>
+            </w:tcMar>
+            <w:vAlign w:val="top"/>
+          </w:tcPr>
+          <w:p>
+            <w:pPr>
+              <w:widowControl w:val="0"/>
+              <w:spacing w:line="240" w:lineRule="auto"/>
+              <w:rPr/>
+            </w:pPr>
+            <w:r>
+              <w:rPr>
+                <w:rtl w:val="0"/>
+              </w:rPr>
+              <w:t xml:space="preserve">Formatted stats on home page and stats page to display zero for null database returns</w:t>
+            </w:r>
+          </w:p>
+        </w:tc>
+      </w:tr>
+      <w:tr>
+        <w:trPr>
+          <w:cantSplit w:val="0"/>
+          <w:tblHeader w:val="0"/>
+        </w:trPr>
+        <w:tc>
+          <w:tcPr>
+            <w:shd w:fill="6aa84f" w:val="clear"/>
+            <w:tcMar>
+              <w:top w:w="100.0" w:type="dxa"/>
+              <w:left w:w="100.0" w:type="dxa"/>
+              <w:bottom w:w="100.0" w:type="dxa"/>
+              <w:right w:w="100.0" w:type="dxa"/>
+            </w:tcMar>
+            <w:vAlign w:val="top"/>
+          </w:tcPr>
+          <w:p>
+            <w:pPr>
+              <w:widowControl w:val="0"/>
+              <w:spacing w:line="240" w:lineRule="auto"/>
+              <w:rPr/>
+            </w:pPr>
+            <w:r>
+              <w:rPr>
+                <w:rtl w:val="0"/>
+              </w:rPr>
+              <w:t xml:space="preserve">5/4</w:t>
+            </w:r>
+          </w:p>
+        </w:tc>
+        <w:tc>
+          <w:tcPr>
+            <w:shd w:fill="6aa84f" w:val="clear"/>
+            <w:tcMar>
+              <w:top w:w="100.0" w:type="dxa"/>
+              <w:left w:w="100.0" w:type="dxa"/>
+              <w:bottom w:w="100.0" w:type="dxa"/>
+              <w:right w:w="100.0" w:type="dxa"/>
+            </w:tcMar>
+            <w:vAlign w:val="top"/>
+          </w:tcPr>
+          <w:p>
+            <w:pPr>
+              <w:widowControl w:val="0"/>
+              <w:spacing w:line="240" w:lineRule="auto"/>
+              <w:rPr/>
+            </w:pPr>
+            <w:r>
+              <w:rPr>
+                <w:rtl w:val="0"/>
+              </w:rPr>
+              <w:t xml:space="preserve">Ian</w:t>
+            </w:r>
+          </w:p>
+        </w:tc>
+        <w:tc>
+          <w:tcPr>
+            <w:shd w:fill="6aa84f" w:val="clear"/>
+            <w:tcMar>
+              <w:top w:w="100.0" w:type="dxa"/>
+              <w:left w:w="100.0" w:type="dxa"/>
+              <w:bottom w:w="100.0" w:type="dxa"/>
+              <w:right w:w="100.0" w:type="dxa"/>
+            </w:tcMar>
+            <w:vAlign w:val="top"/>
+          </w:tcPr>
+          <w:p>
+            <w:pPr>
+              <w:widowControl w:val="0"/>
+              <w:spacing w:line="240" w:lineRule="auto"/>
+              <w:rPr/>
+            </w:pPr>
+            <w:r>
+              <w:rPr>
+                <w:rtl w:val="0"/>
+              </w:rPr>
+              <w:t xml:space="preserve">Added additional user data</w:t>
             </w:r>
           </w:p>
         </w:tc>

</xml_diff>